<commit_message>
Tercer avance documentacion: agregando diagramas de organizacion de los sistemas
</commit_message>
<xml_diff>
--- a/docs/Documentacion_proyecto.docx
+++ b/docs/Documentacion_proyecto.docx
@@ -674,7 +674,21 @@
           <w:rFonts w:ascii="Arial" w:hAnsi="Arial" w:cs="Arial"/>
           <w:lang w:val="es-ES"/>
         </w:rPr>
-        <w:t xml:space="preserve"> sistemas </w:t>
+        <w:t xml:space="preserve"> sistemas</w:t>
+      </w:r>
+      <w:r>
+        <w:rPr>
+          <w:rFonts w:ascii="Arial" w:hAnsi="Arial" w:cs="Arial"/>
+          <w:lang w:val="es-ES"/>
+        </w:rPr>
+        <w:t xml:space="preserve"> virtuales</w:t>
+      </w:r>
+      <w:r>
+        <w:rPr>
+          <w:rFonts w:ascii="Arial" w:hAnsi="Arial" w:cs="Arial"/>
+          <w:lang w:val="es-ES"/>
+        </w:rPr>
+        <w:t xml:space="preserve"> </w:t>
       </w:r>
       <w:r>
         <w:rPr>
@@ -853,6 +867,9 @@
       <w:pPr>
         <w:rPr>
           <w:rFonts w:ascii="Arial" w:hAnsi="Arial" w:cs="Arial"/>
+          <w:b/>
+          <w:bCs/>
+          <w:color w:val="FF0000"/>
           <w:lang w:val="es-ES"/>
         </w:rPr>
       </w:pPr>
@@ -870,6 +887,16 @@
         </w:rPr>
         <w:t xml:space="preserve">l sitio web, sistema de matrícula virtual y un administrador de la institución. </w:t>
       </w:r>
+      <w:r>
+        <w:rPr>
+          <w:rFonts w:ascii="Arial" w:hAnsi="Arial" w:cs="Arial"/>
+          <w:b/>
+          <w:bCs/>
+          <w:color w:val="FF0000"/>
+          <w:lang w:val="es-ES"/>
+        </w:rPr>
+        <w:t>/*falta parafrasear*/</w:t>
+      </w:r>
     </w:p>
     <w:p>
       <w:pPr>
@@ -909,7 +936,56 @@
           <w:rFonts w:ascii="Arial" w:hAnsi="Arial" w:cs="Arial"/>
           <w:lang w:val="es-ES"/>
         </w:rPr>
-        <w:t xml:space="preserve">brindar toda la información posible sobre la institución educativa, que sea simple y comprensible por el usuario.  </w:t>
+        <w:t>publicar</w:t>
+      </w:r>
+      <w:r>
+        <w:rPr>
+          <w:rFonts w:ascii="Arial" w:hAnsi="Arial" w:cs="Arial"/>
+          <w:lang w:val="es-ES"/>
+        </w:rPr>
+        <w:t xml:space="preserve"> toda la información posible sobre la institución educativa, que sea </w:t>
+      </w:r>
+      <w:r>
+        <w:rPr>
+          <w:rFonts w:ascii="Arial" w:hAnsi="Arial" w:cs="Arial"/>
+          <w:lang w:val="es-ES"/>
+        </w:rPr>
+        <w:t>claro</w:t>
+      </w:r>
+      <w:r>
+        <w:rPr>
+          <w:rFonts w:ascii="Arial" w:hAnsi="Arial" w:cs="Arial"/>
+          <w:lang w:val="es-ES"/>
+        </w:rPr>
+        <w:t xml:space="preserve"> y comprensible por el usuario. </w:t>
+      </w:r>
+      <w:r>
+        <w:rPr>
+          <w:rFonts w:ascii="Arial" w:hAnsi="Arial" w:cs="Arial"/>
+          <w:lang w:val="es-ES"/>
+        </w:rPr>
+        <w:t>Dentro de este</w:t>
+      </w:r>
+      <w:r>
+        <w:rPr>
+          <w:rFonts w:ascii="Arial" w:hAnsi="Arial" w:cs="Arial"/>
+          <w:lang w:val="es-ES"/>
+        </w:rPr>
+        <w:t>,</w:t>
+      </w:r>
+      <w:r>
+        <w:rPr>
+          <w:rFonts w:ascii="Arial" w:hAnsi="Arial" w:cs="Arial"/>
+          <w:lang w:val="es-ES"/>
+        </w:rPr>
+        <w:t xml:space="preserve"> se tiene el campus virtual donde el alumno podrá acceder mediante un código de usuario y una contraseña brindada por la institución.</w:t>
+      </w:r>
+      <w:r>
+        <w:rPr>
+          <w:rFonts w:ascii="Arial" w:hAnsi="Arial" w:cs="Arial"/>
+          <w:lang w:val="es-ES"/>
+        </w:rPr>
+        <w:t xml:space="preserve"> De esta forma tendrá acceso al sistema de matrícula.</w:t>
       </w:r>
     </w:p>
     <w:p>
@@ -943,8 +1019,44 @@
           <w:rFonts w:ascii="Arial" w:hAnsi="Arial" w:cs="Arial"/>
           <w:lang w:val="es-ES"/>
         </w:rPr>
-        <w:t xml:space="preserve">Tiene por finalidad el registro de matrículas online por parte de los estudiantes pertenecientes a la institución. </w:t>
-      </w:r>
+        <w:t xml:space="preserve">Este sistema es parte del sitio web, donde los usuarios (estudiantes) podrán acceder a ella desde el campus </w:t>
+      </w:r>
+      <w:r>
+        <w:rPr>
+          <w:rFonts w:ascii="Arial" w:hAnsi="Arial" w:cs="Arial"/>
+          <w:lang w:val="es-ES"/>
+        </w:rPr>
+        <w:t xml:space="preserve">virtual y realizar la matrícula seleccionando la sección en la que decidan estudiar, dependiendo de la sección, se le asignará automáticamente el turno (mañana o tarde). Para culminar </w:t>
+      </w:r>
+      <w:r>
+        <w:rPr>
+          <w:rFonts w:ascii="Arial" w:hAnsi="Arial" w:cs="Arial"/>
+          <w:lang w:val="es-ES"/>
+        </w:rPr>
+        <w:t xml:space="preserve">el proceso </w:t>
+      </w:r>
+      <w:r>
+        <w:rPr>
+          <w:rFonts w:ascii="Arial" w:hAnsi="Arial" w:cs="Arial"/>
+          <w:lang w:val="es-ES"/>
+        </w:rPr>
+        <w:t>y verificar</w:t>
+      </w:r>
+      <w:r>
+        <w:rPr>
+          <w:rFonts w:ascii="Arial" w:hAnsi="Arial" w:cs="Arial"/>
+          <w:lang w:val="es-ES"/>
+        </w:rPr>
+        <w:t xml:space="preserve">lo, se muestra toda la información de matrícula con datos del alumno y los cursos que se llevarán. </w:t>
+      </w:r>
+    </w:p>
+    <w:p>
+      <w:pPr>
+        <w:rPr>
+          <w:rFonts w:ascii="Arial" w:hAnsi="Arial" w:cs="Arial"/>
+          <w:lang w:val="es-ES"/>
+        </w:rPr>
+      </w:pPr>
     </w:p>
     <w:p>
       <w:pPr>
@@ -977,28 +1089,49 @@
           <w:rFonts w:ascii="Arial" w:hAnsi="Arial" w:cs="Arial"/>
           <w:lang w:val="es-ES"/>
         </w:rPr>
-        <w:t xml:space="preserve">Con este sistema es posible </w:t>
-      </w:r>
-      <w:r>
-        <w:rPr>
-          <w:rFonts w:ascii="Arial" w:hAnsi="Arial" w:cs="Arial"/>
-          <w:lang w:val="es-ES"/>
-        </w:rPr>
-        <w:t>manejar</w:t>
-      </w:r>
-      <w:r>
-        <w:rPr>
-          <w:rFonts w:ascii="Arial" w:hAnsi="Arial" w:cs="Arial"/>
-          <w:lang w:val="es-ES"/>
-        </w:rPr>
-        <w:t xml:space="preserve"> datos</w:t>
-      </w:r>
-      <w:r>
-        <w:rPr>
-          <w:rFonts w:ascii="Arial" w:hAnsi="Arial" w:cs="Arial"/>
-          <w:lang w:val="es-ES"/>
-        </w:rPr>
-        <w:t xml:space="preserve"> del alumno, todo ello almacenado en una base de datos. </w:t>
+        <w:t>Se le proporcionará a la institución el administrador que tendrá como función principal el manejo de información de los alumnos. Cabe mencionar que, para los alumnos nuevos,</w:t>
+      </w:r>
+      <w:r>
+        <w:rPr>
+          <w:rFonts w:ascii="Arial" w:hAnsi="Arial" w:cs="Arial"/>
+          <w:lang w:val="es-ES"/>
+        </w:rPr>
+        <w:t xml:space="preserve"> se ha facilitado la opción de ingresar nuevo registro que a su vez se almacenará en la base de datos, </w:t>
+      </w:r>
+      <w:r>
+        <w:rPr>
+          <w:rFonts w:ascii="Arial" w:hAnsi="Arial" w:cs="Arial"/>
+          <w:lang w:val="es-ES"/>
+        </w:rPr>
+        <w:t>adicional a esto,</w:t>
+      </w:r>
+      <w:r>
+        <w:rPr>
+          <w:rFonts w:ascii="Arial" w:hAnsi="Arial" w:cs="Arial"/>
+          <w:lang w:val="es-ES"/>
+        </w:rPr>
+        <w:t xml:space="preserve"> </w:t>
+      </w:r>
+      <w:r>
+        <w:rPr>
+          <w:rFonts w:ascii="Arial" w:hAnsi="Arial" w:cs="Arial"/>
+          <w:lang w:val="es-ES"/>
+        </w:rPr>
+        <w:t xml:space="preserve">se cuenta con un generador de código del estudiante y una contraseña, las cuales serán necesarias para acceder a cualquier servicio que </w:t>
+      </w:r>
+      <w:r>
+        <w:rPr>
+          <w:rFonts w:ascii="Arial" w:hAnsi="Arial" w:cs="Arial"/>
+          <w:lang w:val="es-ES"/>
+        </w:rPr>
+        <w:t>proporciona</w:t>
+      </w:r>
+      <w:r>
+        <w:rPr>
+          <w:rFonts w:ascii="Arial" w:hAnsi="Arial" w:cs="Arial"/>
+          <w:lang w:val="es-ES"/>
+        </w:rPr>
+        <w:t xml:space="preserve"> el campus virtual de la institución. </w:t>
       </w:r>
     </w:p>
     <w:p>
@@ -1040,14 +1173,61 @@
           <w:rFonts w:ascii="Arial" w:hAnsi="Arial" w:cs="Arial"/>
           <w:lang w:val="es-ES"/>
         </w:rPr>
-        <w:t xml:space="preserve">Para alcanzar el objetivo se realizó un trabajo colaborativo y remoto por parte de los estudiantes de ingeniería de sistemas. </w:t>
-      </w:r>
-      <w:r>
-        <w:rPr>
-          <w:rFonts w:ascii="Arial" w:hAnsi="Arial" w:cs="Arial"/>
-          <w:lang w:val="es-ES"/>
-        </w:rPr>
-        <w:t xml:space="preserve">Además, a continuación, se muestra una lista de herramientas </w:t>
+        <w:t>Para alcanzar el objetivo se realizó un trabajo colaborativo y remoto por parte de los estudiantes de ingeniería de sistemas</w:t>
+      </w:r>
+      <w:r>
+        <w:rPr>
+          <w:rFonts w:ascii="Arial" w:hAnsi="Arial" w:cs="Arial"/>
+          <w:lang w:val="es-ES"/>
+        </w:rPr>
+        <w:t>, haciendo uso de conocimientos en programación web, diseño UX y UI, arquitectura de la información, base de datos, etc.</w:t>
+      </w:r>
+      <w:r>
+        <w:rPr>
+          <w:rFonts w:ascii="Arial" w:hAnsi="Arial" w:cs="Arial"/>
+          <w:lang w:val="es-ES"/>
+        </w:rPr>
+        <w:t xml:space="preserve"> </w:t>
+      </w:r>
+    </w:p>
+    <w:p>
+      <w:pPr>
+        <w:rPr>
+          <w:rFonts w:ascii="Arial" w:hAnsi="Arial" w:cs="Arial"/>
+          <w:lang w:val="es-ES"/>
+        </w:rPr>
+      </w:pPr>
+      <w:r>
+        <w:rPr>
+          <w:rFonts w:ascii="Arial" w:hAnsi="Arial" w:cs="Arial"/>
+          <w:b/>
+          <w:bCs/>
+          <w:lang w:val="es-ES"/>
+        </w:rPr>
+        <w:lastRenderedPageBreak/>
+        <w:t>Recursos tecnológicos</w:t>
+      </w:r>
+    </w:p>
+    <w:p>
+      <w:pPr>
+        <w:rPr>
+          <w:rFonts w:ascii="Arial" w:hAnsi="Arial" w:cs="Arial"/>
+          <w:lang w:val="es-ES"/>
+        </w:rPr>
+      </w:pPr>
+      <w:r>
+        <w:rPr>
+          <w:rFonts w:ascii="Arial" w:hAnsi="Arial" w:cs="Arial"/>
+          <w:lang w:val="es-ES"/>
+        </w:rPr>
+        <w:t xml:space="preserve">A </w:t>
+      </w:r>
+      <w:r>
+        <w:rPr>
+          <w:rFonts w:ascii="Arial" w:hAnsi="Arial" w:cs="Arial"/>
+          <w:lang w:val="es-ES"/>
+        </w:rPr>
+        <w:t xml:space="preserve">continuación, se muestra una lista de herramientas </w:t>
       </w:r>
       <w:r>
         <w:rPr>
@@ -1081,23 +1261,21 @@
           <w:rFonts w:ascii="Arial" w:hAnsi="Arial" w:cs="Arial"/>
           <w:lang w:val="es-ES"/>
         </w:rPr>
-        <w:t>“</w:t>
-      </w:r>
-      <w:proofErr w:type="spellStart"/>
-      <w:r>
-        <w:rPr>
-          <w:rFonts w:ascii="Arial" w:hAnsi="Arial" w:cs="Arial"/>
-          <w:lang w:val="es-ES"/>
-        </w:rPr>
         <w:t>Figma</w:t>
       </w:r>
-      <w:proofErr w:type="spellEnd"/>
-      <w:r>
-        <w:rPr>
-          <w:rFonts w:ascii="Arial" w:hAnsi="Arial" w:cs="Arial"/>
-          <w:lang w:val="es-ES"/>
-        </w:rPr>
-        <w:t>” –</w:t>
+      <w:r>
+        <w:rPr>
+          <w:rFonts w:ascii="Arial" w:hAnsi="Arial" w:cs="Arial"/>
+          <w:lang w:val="es-ES"/>
+        </w:rPr>
+        <w:t xml:space="preserve"> </w:t>
+      </w:r>
+      <w:r>
+        <w:rPr>
+          <w:rFonts w:ascii="Arial" w:hAnsi="Arial" w:cs="Arial"/>
+          <w:lang w:val="es-ES"/>
+        </w:rPr>
+        <w:t>–</w:t>
       </w:r>
       <w:r>
         <w:rPr>
@@ -1111,7 +1289,28 @@
           <w:rFonts w:ascii="Arial" w:hAnsi="Arial" w:cs="Arial"/>
           <w:lang w:val="es-ES"/>
         </w:rPr>
-        <w:t>iseño y prototipado del sitio web y administrador</w:t>
+        <w:t>iseño y prototipado del sitio web</w:t>
+      </w:r>
+      <w:r>
+        <w:rPr>
+          <w:rFonts w:ascii="Arial" w:hAnsi="Arial" w:cs="Arial"/>
+          <w:lang w:val="es-ES"/>
+        </w:rPr>
+        <w:t>, sistema de matrícula</w:t>
+      </w:r>
+      <w:r>
+        <w:rPr>
+          <w:rFonts w:ascii="Arial" w:hAnsi="Arial" w:cs="Arial"/>
+          <w:lang w:val="es-ES"/>
+        </w:rPr>
+        <w:t xml:space="preserve"> y administrador</w:t>
+      </w:r>
+      <w:r>
+        <w:rPr>
+          <w:rFonts w:ascii="Arial" w:hAnsi="Arial" w:cs="Arial"/>
+          <w:lang w:val="es-ES"/>
+        </w:rPr>
+        <w:t xml:space="preserve"> </w:t>
       </w:r>
     </w:p>
     <w:p>
@@ -1131,7 +1330,28 @@
           <w:rFonts w:ascii="Arial" w:hAnsi="Arial" w:cs="Arial"/>
           <w:lang w:val="es-ES"/>
         </w:rPr>
-        <w:t>HTML5: HTML, CSS, JAVASCRIPT</w:t>
+        <w:t xml:space="preserve">HTML, CSS, </w:t>
+      </w:r>
+      <w:r>
+        <w:rPr>
+          <w:rFonts w:ascii="Arial" w:hAnsi="Arial" w:cs="Arial"/>
+          <w:lang w:val="es-ES"/>
+        </w:rPr>
+        <w:t xml:space="preserve">VANILLA </w:t>
+      </w:r>
+      <w:r>
+        <w:rPr>
+          <w:rFonts w:ascii="Arial" w:hAnsi="Arial" w:cs="Arial"/>
+          <w:lang w:val="es-ES"/>
+        </w:rPr>
+        <w:t>J</w:t>
+      </w:r>
+      <w:r>
+        <w:rPr>
+          <w:rFonts w:ascii="Arial" w:hAnsi="Arial" w:cs="Arial"/>
+          <w:lang w:val="es-ES"/>
+        </w:rPr>
+        <w:t>S</w:t>
       </w:r>
       <w:r>
         <w:rPr>
@@ -1140,15 +1360,13 @@
         </w:rPr>
         <w:t xml:space="preserve"> – </w:t>
       </w:r>
-      <w:proofErr w:type="spellStart"/>
-      <w:r>
-        <w:rPr>
-          <w:rFonts w:ascii="Arial" w:hAnsi="Arial" w:cs="Arial"/>
-          <w:lang w:val="es-ES"/>
-        </w:rPr>
-        <w:t>Fronted</w:t>
-      </w:r>
-      <w:proofErr w:type="spellEnd"/>
+      <w:r>
+        <w:rPr>
+          <w:rFonts w:ascii="Arial" w:hAnsi="Arial" w:cs="Arial"/>
+          <w:lang w:val="es-ES"/>
+        </w:rPr>
+        <w:t>Desarrollo del sitio web</w:t>
+      </w:r>
     </w:p>
     <w:p>
       <w:pPr>
@@ -1162,7 +1380,6 @@
           <w:lang w:val="es-ES"/>
         </w:rPr>
       </w:pPr>
-      <w:proofErr w:type="spellStart"/>
       <w:r>
         <w:rPr>
           <w:rFonts w:ascii="Arial" w:hAnsi="Arial" w:cs="Arial"/>
@@ -1170,7 +1387,34 @@
         </w:rPr>
         <w:t>React</w:t>
       </w:r>
-      <w:proofErr w:type="spellEnd"/>
+      <w:r>
+        <w:rPr>
+          <w:rFonts w:ascii="Arial" w:hAnsi="Arial" w:cs="Arial"/>
+          <w:lang w:val="es-ES"/>
+        </w:rPr>
+        <w:t xml:space="preserve">.js – Desarrollo del sistema de matrícula y </w:t>
+      </w:r>
+      <w:r>
+        <w:rPr>
+          <w:rFonts w:ascii="Arial" w:hAnsi="Arial" w:cs="Arial"/>
+          <w:lang w:val="es-ES"/>
+        </w:rPr>
+        <w:t>a</w:t>
+      </w:r>
+      <w:r>
+        <w:rPr>
+          <w:rFonts w:ascii="Arial" w:hAnsi="Arial" w:cs="Arial"/>
+          <w:lang w:val="es-ES"/>
+        </w:rPr>
+        <w:t>dministrador</w:t>
+      </w:r>
+      <w:r>
+        <w:rPr>
+          <w:rFonts w:ascii="Arial" w:hAnsi="Arial" w:cs="Arial"/>
+          <w:lang w:val="es-ES"/>
+        </w:rPr>
+        <w:t xml:space="preserve"> de registro</w:t>
+      </w:r>
     </w:p>
     <w:p>
       <w:pPr>
@@ -1189,7 +1433,14 @@
           <w:rFonts w:ascii="Arial" w:hAnsi="Arial" w:cs="Arial"/>
           <w:lang w:val="es-ES"/>
         </w:rPr>
-        <w:t>Node.js</w:t>
+        <w:t>Aris Express</w:t>
+      </w:r>
+      <w:r>
+        <w:rPr>
+          <w:rFonts w:ascii="Arial" w:hAnsi="Arial" w:cs="Arial"/>
+          <w:lang w:val="es-ES"/>
+        </w:rPr>
+        <w:t xml:space="preserve"> – Modelado de procesos</w:t>
       </w:r>
     </w:p>
     <w:p>
@@ -1209,7 +1460,35 @@
           <w:rFonts w:ascii="Arial" w:hAnsi="Arial" w:cs="Arial"/>
           <w:lang w:val="es-ES"/>
         </w:rPr>
-        <w:t>Aris Express</w:t>
+        <w:t>Erwin Data Modeler</w:t>
+      </w:r>
+      <w:r>
+        <w:rPr>
+          <w:rFonts w:ascii="Arial" w:hAnsi="Arial" w:cs="Arial"/>
+          <w:lang w:val="es-ES"/>
+        </w:rPr>
+        <w:t xml:space="preserve"> </w:t>
+      </w:r>
+      <w:r>
+        <w:rPr>
+          <w:rFonts w:ascii="Arial" w:hAnsi="Arial" w:cs="Arial"/>
+          <w:lang w:val="es-ES"/>
+        </w:rPr>
+        <w:t>–</w:t>
+      </w:r>
+      <w:r>
+        <w:rPr>
+          <w:rFonts w:ascii="Arial" w:hAnsi="Arial" w:cs="Arial"/>
+          <w:lang w:val="es-ES"/>
+        </w:rPr>
+        <w:t xml:space="preserve"> </w:t>
+      </w:r>
+      <w:r>
+        <w:rPr>
+          <w:rFonts w:ascii="Arial" w:hAnsi="Arial" w:cs="Arial"/>
+          <w:lang w:val="es-ES"/>
+        </w:rPr>
+        <w:t>Modelado de las bases de datos</w:t>
       </w:r>
     </w:p>
     <w:p>
@@ -1229,35 +1508,283 @@
           <w:rFonts w:ascii="Arial" w:hAnsi="Arial" w:cs="Arial"/>
           <w:lang w:val="es-ES"/>
         </w:rPr>
-        <w:t xml:space="preserve">Erwin Data </w:t>
-      </w:r>
-      <w:proofErr w:type="spellStart"/>
-      <w:r>
-        <w:rPr>
-          <w:rFonts w:ascii="Arial" w:hAnsi="Arial" w:cs="Arial"/>
-          <w:lang w:val="es-ES"/>
-        </w:rPr>
-        <w:t>Modeler</w:t>
-      </w:r>
-      <w:proofErr w:type="spellEnd"/>
-    </w:p>
-    <w:p>
-      <w:pPr>
-        <w:rPr>
-          <w:rFonts w:ascii="Arial" w:hAnsi="Arial" w:cs="Arial"/>
-          <w:b/>
-          <w:bCs/>
-          <w:lang w:val="es-ES"/>
-        </w:rPr>
-      </w:pPr>
-      <w:r>
-        <w:rPr>
-          <w:rFonts w:ascii="Arial" w:hAnsi="Arial" w:cs="Arial"/>
-          <w:b/>
-          <w:bCs/>
-          <w:lang w:val="es-ES"/>
-        </w:rPr>
-        <w:t>DESARROLLO DE LA PÁGINA WEB</w:t>
+        <w:t>Postman – Test para API</w:t>
+      </w:r>
+    </w:p>
+    <w:p>
+      <w:pPr>
+        <w:pStyle w:val="Prrafodelista"/>
+        <w:numPr>
+          <w:ilvl w:val="0"/>
+          <w:numId w:val="10"/>
+        </w:numPr>
+        <w:rPr>
+          <w:rFonts w:ascii="Arial" w:hAnsi="Arial" w:cs="Arial"/>
+          <w:lang w:val="es-ES"/>
+        </w:rPr>
+      </w:pPr>
+      <w:r>
+        <w:rPr>
+          <w:rFonts w:ascii="Arial" w:hAnsi="Arial" w:cs="Arial"/>
+          <w:lang w:val="es-ES"/>
+        </w:rPr>
+        <w:t>Java y Servlets – Desarrollo de API de servicios</w:t>
+      </w:r>
+    </w:p>
+    <w:p>
+      <w:pPr>
+        <w:pStyle w:val="Prrafodelista"/>
+        <w:numPr>
+          <w:ilvl w:val="0"/>
+          <w:numId w:val="10"/>
+        </w:numPr>
+        <w:rPr>
+          <w:rFonts w:ascii="Arial" w:hAnsi="Arial" w:cs="Arial"/>
+          <w:lang w:val="es-ES"/>
+        </w:rPr>
+      </w:pPr>
+      <w:r>
+        <w:rPr>
+          <w:rFonts w:ascii="Arial" w:hAnsi="Arial" w:cs="Arial"/>
+          <w:lang w:val="es-ES"/>
+        </w:rPr>
+        <w:t>Visual Studio Code – Editor de código para el desarrollo frontend</w:t>
+      </w:r>
+    </w:p>
+    <w:p>
+      <w:pPr>
+        <w:pStyle w:val="Prrafodelista"/>
+        <w:numPr>
+          <w:ilvl w:val="0"/>
+          <w:numId w:val="10"/>
+        </w:numPr>
+        <w:rPr>
+          <w:rFonts w:ascii="Arial" w:hAnsi="Arial" w:cs="Arial"/>
+          <w:lang w:val="es-ES"/>
+        </w:rPr>
+      </w:pPr>
+      <w:r>
+        <w:rPr>
+          <w:rFonts w:ascii="Arial" w:hAnsi="Arial" w:cs="Arial"/>
+          <w:lang w:val="es-ES"/>
+        </w:rPr>
+        <w:t>Netbeans – IDE para desarrollar la API en Java</w:t>
+      </w:r>
+    </w:p>
+    <w:p>
+      <w:pPr>
+        <w:rPr>
+          <w:rFonts w:ascii="Arial" w:hAnsi="Arial" w:cs="Arial"/>
+          <w:lang w:val="es-ES"/>
+        </w:rPr>
+      </w:pPr>
+    </w:p>
+    <w:p>
+      <w:pPr>
+        <w:rPr>
+          <w:rFonts w:ascii="Arial" w:hAnsi="Arial" w:cs="Arial"/>
+          <w:b/>
+          <w:bCs/>
+          <w:lang w:val="es-ES"/>
+        </w:rPr>
+      </w:pPr>
+      <w:r>
+        <w:rPr>
+          <w:rFonts w:ascii="Arial" w:hAnsi="Arial" w:cs="Arial"/>
+          <w:b/>
+          <w:bCs/>
+          <w:lang w:val="es-ES"/>
+        </w:rPr>
+        <w:t>ARQUITECTURA DE SOFWARE</w:t>
+      </w:r>
+    </w:p>
+    <w:p>
+      <w:pPr>
+        <w:rPr>
+          <w:rFonts w:ascii="Arial" w:hAnsi="Arial" w:cs="Arial"/>
+          <w:lang w:val="es-ES"/>
+        </w:rPr>
+      </w:pPr>
+      <w:r>
+        <w:rPr>
+          <w:rFonts w:ascii="Arial" w:hAnsi="Arial" w:cs="Arial"/>
+          <w:lang w:val="es-ES"/>
+        </w:rPr>
+        <w:t xml:space="preserve">El tener una buena práctica a la hora de programar incluye el orden del </w:t>
+      </w:r>
+      <w:r>
+        <w:rPr>
+          <w:rFonts w:ascii="Arial" w:hAnsi="Arial" w:cs="Arial"/>
+          <w:lang w:val="es-ES"/>
+        </w:rPr>
+        <w:t>código,</w:t>
+      </w:r>
+      <w:r>
+        <w:rPr>
+          <w:rFonts w:ascii="Arial" w:hAnsi="Arial" w:cs="Arial"/>
+          <w:lang w:val="es-ES"/>
+        </w:rPr>
+        <w:t xml:space="preserve"> </w:t>
+      </w:r>
+      <w:r>
+        <w:rPr>
+          <w:rFonts w:ascii="Arial" w:hAnsi="Arial" w:cs="Arial"/>
+          <w:lang w:val="es-ES"/>
+        </w:rPr>
+        <w:t xml:space="preserve">así como una estructura formal que permita ser entendido. </w:t>
+      </w:r>
+      <w:r>
+        <w:rPr>
+          <w:rFonts w:ascii="Arial" w:hAnsi="Arial" w:cs="Arial"/>
+          <w:lang w:val="es-ES"/>
+        </w:rPr>
+        <w:t>En</w:t>
+      </w:r>
+      <w:r>
+        <w:rPr>
+          <w:rFonts w:ascii="Arial" w:hAnsi="Arial" w:cs="Arial"/>
+          <w:lang w:val="es-ES"/>
+        </w:rPr>
+        <w:t xml:space="preserve"> este proyecto se ha </w:t>
+      </w:r>
+    </w:p>
+    <w:p>
+      <w:pPr>
+        <w:rPr>
+          <w:rFonts w:ascii="Arial" w:hAnsi="Arial" w:cs="Arial"/>
+          <w:lang w:val="es-ES"/>
+        </w:rPr>
+      </w:pPr>
+    </w:p>
+    <w:p>
+      <w:pPr>
+        <w:pStyle w:val="Prrafodelista"/>
+        <w:numPr>
+          <w:ilvl w:val="0"/>
+          <w:numId w:val="14"/>
+        </w:numPr>
+        <w:rPr>
+          <w:rFonts w:ascii="Arial" w:hAnsi="Arial" w:cs="Arial"/>
+          <w:b/>
+          <w:bCs/>
+          <w:lang w:val="es-ES"/>
+        </w:rPr>
+      </w:pPr>
+      <w:r>
+        <w:rPr>
+          <w:rFonts w:ascii="Arial" w:hAnsi="Arial" w:cs="Arial"/>
+          <w:b/>
+          <w:bCs/>
+          <w:lang w:val="es-ES"/>
+        </w:rPr>
+        <w:t>Sitio web y sistema de matrícula</w:t>
+      </w:r>
+    </w:p>
+    <w:p>
+      <w:pPr>
+        <w:pStyle w:val="Prrafodelista"/>
+        <w:rPr>
+          <w:rFonts w:ascii="Arial" w:hAnsi="Arial" w:cs="Arial"/>
+          <w:lang w:val="es-ES"/>
+        </w:rPr>
+      </w:pPr>
+    </w:p>
+    <w:p>
+      <w:pPr>
+        <w:pStyle w:val="Prrafodelista"/>
+        <w:numPr>
+          <w:ilvl w:val="0"/>
+          <w:numId w:val="14"/>
+        </w:numPr>
+        <w:rPr>
+          <w:rFonts w:ascii="Arial" w:hAnsi="Arial" w:cs="Arial"/>
+          <w:b/>
+          <w:bCs/>
+          <w:lang w:val="es-ES"/>
+        </w:rPr>
+      </w:pPr>
+      <w:r>
+        <w:rPr>
+          <w:rFonts w:ascii="Arial" w:hAnsi="Arial" w:cs="Arial"/>
+          <w:b/>
+          <w:bCs/>
+          <w:lang w:val="es-ES"/>
+        </w:rPr>
+        <w:t>Administrador de registros</w:t>
+      </w:r>
+    </w:p>
+    <w:p>
+      <w:pPr>
+        <w:rPr>
+          <w:rFonts w:ascii="Arial" w:hAnsi="Arial" w:cs="Arial"/>
+          <w:b/>
+          <w:bCs/>
+          <w:lang w:val="es-ES"/>
+        </w:rPr>
+      </w:pPr>
+    </w:p>
+    <w:p>
+      <w:pPr>
+        <w:rPr>
+          <w:rFonts w:ascii="Arial" w:hAnsi="Arial" w:cs="Arial"/>
+          <w:b/>
+          <w:bCs/>
+          <w:color w:val="FF0000"/>
+          <w:lang w:val="es-ES"/>
+        </w:rPr>
+      </w:pPr>
+      <w:r>
+        <w:rPr>
+          <w:rFonts w:ascii="Arial" w:hAnsi="Arial" w:cs="Arial"/>
+          <w:b/>
+          <w:bCs/>
+          <w:color w:val="FF0000"/>
+          <w:lang w:val="es-ES"/>
+        </w:rPr>
+        <w:t>/*por re-hacer*/</w:t>
+      </w:r>
+    </w:p>
+    <w:p>
+      <w:pPr>
+        <w:rPr>
+          <w:rFonts w:ascii="Arial" w:hAnsi="Arial" w:cs="Arial"/>
+          <w:b/>
+          <w:bCs/>
+          <w:lang w:val="es-ES"/>
+        </w:rPr>
+      </w:pPr>
+      <w:r>
+        <w:rPr>
+          <w:rFonts w:ascii="Arial" w:hAnsi="Arial" w:cs="Arial"/>
+          <w:b/>
+          <w:bCs/>
+          <w:lang w:val="es-ES"/>
+        </w:rPr>
+        <w:t xml:space="preserve">DESARROLLO DE LA </w:t>
+      </w:r>
+      <w:r>
+        <w:rPr>
+          <w:rFonts w:ascii="Arial" w:hAnsi="Arial" w:cs="Arial"/>
+          <w:b/>
+          <w:bCs/>
+          <w:lang w:val="es-ES"/>
+        </w:rPr>
+        <w:t>SITIO WEB</w:t>
+      </w:r>
+    </w:p>
+    <w:p>
+      <w:pPr>
+        <w:rPr>
+          <w:rFonts w:ascii="Arial" w:hAnsi="Arial" w:cs="Arial"/>
+          <w:lang w:val="es-ES"/>
+        </w:rPr>
+      </w:pPr>
+      <w:r>
+        <w:rPr>
+          <w:rFonts w:ascii="Arial" w:hAnsi="Arial" w:cs="Arial"/>
+          <w:lang w:val="es-ES"/>
+        </w:rPr>
+        <w:t>(Organización)</w:t>
       </w:r>
     </w:p>
     <w:p>
@@ -1304,180 +1831,41 @@
           <w:lang w:val="es-ES"/>
         </w:rPr>
       </w:pPr>
-    </w:p>
-    <w:p>
-      <w:pPr>
-        <w:rPr>
-          <w:rFonts w:ascii="Arial" w:hAnsi="Arial" w:cs="Arial"/>
-          <w:b/>
-          <w:bCs/>
-          <w:lang w:val="es-ES"/>
-        </w:rPr>
-      </w:pPr>
-      <w:r>
-        <w:rPr>
-          <w:rFonts w:ascii="Arial" w:hAnsi="Arial" w:cs="Arial"/>
-          <w:b/>
-          <w:bCs/>
-          <w:lang w:val="es-ES"/>
-        </w:rPr>
-        <w:t xml:space="preserve">DESARROLLO DEL </w:t>
-      </w:r>
-      <w:r>
-        <w:rPr>
-          <w:rFonts w:ascii="Arial" w:hAnsi="Arial" w:cs="Arial"/>
-          <w:b/>
-          <w:bCs/>
-          <w:lang w:val="es-ES"/>
-        </w:rPr>
-        <w:t>SISTEMA DE MATRÍCULA</w:t>
-      </w:r>
-    </w:p>
-    <w:p>
-      <w:pPr>
-        <w:rPr>
-          <w:rFonts w:ascii="Arial" w:hAnsi="Arial" w:cs="Arial"/>
-          <w:b/>
-          <w:bCs/>
-          <w:lang w:val="es-ES"/>
-        </w:rPr>
-      </w:pPr>
-      <w:r>
-        <w:rPr>
-          <w:rFonts w:ascii="Arial" w:hAnsi="Arial" w:cs="Arial"/>
-          <w:b/>
-          <w:bCs/>
-          <w:lang w:val="es-ES"/>
-        </w:rPr>
-        <w:t>FRONTED</w:t>
-      </w:r>
-    </w:p>
-    <w:p>
-      <w:pPr>
-        <w:rPr>
-          <w:rFonts w:ascii="Arial" w:hAnsi="Arial" w:cs="Arial"/>
-          <w:lang w:val="es-ES"/>
-        </w:rPr>
-      </w:pPr>
-      <w:r>
-        <w:rPr>
-          <w:rFonts w:ascii="Arial" w:hAnsi="Arial" w:cs="Arial"/>
-          <w:lang w:val="es-ES"/>
-        </w:rPr>
-        <w:t xml:space="preserve">Para el desarrollo </w:t>
-      </w:r>
-      <w:r>
-        <w:rPr>
-          <w:rFonts w:ascii="Arial" w:hAnsi="Arial" w:cs="Arial"/>
-          <w:lang w:val="es-ES"/>
-        </w:rPr>
-        <w:t xml:space="preserve">del sistema de matrícula </w:t>
-      </w:r>
-      <w:r>
-        <w:rPr>
-          <w:rFonts w:ascii="Arial" w:hAnsi="Arial" w:cs="Arial"/>
-          <w:lang w:val="es-ES"/>
-        </w:rPr>
-        <w:t xml:space="preserve">de la institución, </w:t>
-      </w:r>
-      <w:r>
-        <w:rPr>
-          <w:rFonts w:ascii="Arial" w:hAnsi="Arial" w:cs="Arial"/>
-          <w:lang w:val="es-ES"/>
-        </w:rPr>
-        <w:t>se utilizó</w:t>
-      </w:r>
-      <w:r>
-        <w:rPr>
-          <w:rFonts w:ascii="Arial" w:hAnsi="Arial" w:cs="Arial"/>
-          <w:lang w:val="es-ES"/>
-        </w:rPr>
-        <w:t xml:space="preserve"> </w:t>
-      </w:r>
-      <w:r>
-        <w:rPr>
-          <w:rFonts w:ascii="Arial" w:hAnsi="Arial" w:cs="Arial"/>
-          <w:lang w:val="es-ES"/>
-        </w:rPr>
-        <w:t xml:space="preserve">“ARIS Express”, una herramienta de modelado para el análisis y gestión de procesos empresariales. </w:t>
-      </w:r>
-    </w:p>
-    <w:p>
-      <w:pPr>
-        <w:rPr>
-          <w:rFonts w:ascii="Arial" w:hAnsi="Arial" w:cs="Arial"/>
-          <w:i/>
-          <w:iCs/>
-          <w:lang w:val="es-ES"/>
-        </w:rPr>
-      </w:pPr>
-      <w:r>
-        <w:rPr>
-          <w:rFonts w:ascii="Arial" w:hAnsi="Arial" w:cs="Arial"/>
-          <w:lang w:val="es-ES"/>
-        </w:rPr>
-        <w:t xml:space="preserve">Aquí se diseñó el </w:t>
-      </w:r>
-      <w:r>
-        <w:rPr>
-          <w:rFonts w:ascii="Arial" w:hAnsi="Arial" w:cs="Arial"/>
-          <w:lang w:val="es-ES"/>
-        </w:rPr>
-        <w:t>BP (</w:t>
-      </w:r>
-      <w:proofErr w:type="spellStart"/>
-      <w:r>
-        <w:rPr>
-          <w:rFonts w:ascii="Arial" w:hAnsi="Arial" w:cs="Arial"/>
-          <w:lang w:val="es-ES"/>
-        </w:rPr>
-        <w:t>Bussines</w:t>
-      </w:r>
-      <w:proofErr w:type="spellEnd"/>
-      <w:r>
-        <w:rPr>
-          <w:rFonts w:ascii="Arial" w:hAnsi="Arial" w:cs="Arial"/>
-          <w:lang w:val="es-ES"/>
-        </w:rPr>
-        <w:t xml:space="preserve"> </w:t>
-      </w:r>
-      <w:proofErr w:type="spellStart"/>
-      <w:r>
-        <w:rPr>
-          <w:rFonts w:ascii="Arial" w:hAnsi="Arial" w:cs="Arial"/>
-          <w:lang w:val="es-ES"/>
-        </w:rPr>
-        <w:t>Process</w:t>
-      </w:r>
-      <w:proofErr w:type="spellEnd"/>
-      <w:r>
-        <w:rPr>
-          <w:rFonts w:ascii="Arial" w:hAnsi="Arial" w:cs="Arial"/>
-          <w:lang w:val="es-ES"/>
-        </w:rPr>
-        <w:t>)</w:t>
-      </w:r>
-      <w:r>
-        <w:rPr>
-          <w:rFonts w:ascii="Arial" w:hAnsi="Arial" w:cs="Arial"/>
-          <w:lang w:val="es-ES"/>
-        </w:rPr>
-        <w:t xml:space="preserve"> para el proceso de matrícula del alumno</w:t>
-      </w:r>
-      <w:r>
-        <w:rPr>
-          <w:rFonts w:ascii="Arial" w:hAnsi="Arial" w:cs="Arial"/>
-          <w:lang w:val="es-ES"/>
-        </w:rPr>
-        <w:t>.</w:t>
-      </w:r>
-      <w:r>
-        <w:rPr>
-          <w:rFonts w:ascii="Arial" w:hAnsi="Arial" w:cs="Arial"/>
-          <w:lang w:val="es-ES"/>
-        </w:rPr>
-        <w:t xml:space="preserve"> </w:t>
-      </w:r>
+      <w:r>
+        <w:rPr>
+          <w:rFonts w:ascii="Arial" w:hAnsi="Arial" w:cs="Arial"/>
+          <w:lang w:val="es-ES"/>
+        </w:rPr>
+        <w:t xml:space="preserve">TIPO DE ARQUITECTURA DEL SITIO WEB </w:t>
+      </w:r>
+    </w:p>
+    <w:p>
+      <w:pPr>
+        <w:pStyle w:val="Prrafodelista"/>
+        <w:numPr>
+          <w:ilvl w:val="0"/>
+          <w:numId w:val="13"/>
+        </w:numPr>
+        <w:rPr>
+          <w:rFonts w:ascii="Arial" w:hAnsi="Arial" w:cs="Arial"/>
+          <w:lang w:val="es-ES"/>
+        </w:rPr>
+      </w:pPr>
+      <w:r>
+        <w:rPr>
+          <w:rFonts w:ascii="Arial" w:hAnsi="Arial" w:cs="Arial"/>
+          <w:lang w:val="es-ES"/>
+        </w:rPr>
+        <w:t xml:space="preserve">MVC – general </w:t>
+      </w:r>
+    </w:p>
+    <w:p>
+      <w:pPr>
+        <w:rPr>
+          <w:rFonts w:ascii="Arial" w:hAnsi="Arial" w:cs="Arial"/>
+          <w:lang w:val="es-ES"/>
+        </w:rPr>
+      </w:pPr>
     </w:p>
     <w:p>
       <w:pPr>
@@ -1492,11 +1880,20 @@
           <w:noProof/>
           <w:lang w:val="es-ES"/>
         </w:rPr>
+        <w:lastRenderedPageBreak/>
         <w:drawing>
-          <wp:inline distT="0" distB="0" distL="0" distR="0" wp14:anchorId="02BEBF39" wp14:editId="326CB7EB">
-            <wp:extent cx="5400040" cy="4628515"/>
-            <wp:effectExtent l="0" t="0" r="0" b="635"/>
-            <wp:docPr id="1" name="Imagen 1"/>
+          <wp:anchor distT="0" distB="0" distL="114300" distR="114300" simplePos="0" relativeHeight="251662336" behindDoc="0" locked="0" layoutInCell="1" allowOverlap="1" wp14:anchorId="6088A9F4" wp14:editId="335299EE">
+            <wp:simplePos x="0" y="0"/>
+            <wp:positionH relativeFrom="margin">
+              <wp:posOffset>453505</wp:posOffset>
+            </wp:positionH>
+            <wp:positionV relativeFrom="paragraph">
+              <wp:posOffset>231</wp:posOffset>
+            </wp:positionV>
+            <wp:extent cx="4313294" cy="5761219"/>
+            <wp:effectExtent l="0" t="0" r="0" b="0"/>
+            <wp:wrapTopAndBottom/>
+            <wp:docPr id="8" name="Imagen 8"/>
             <wp:cNvGraphicFramePr>
               <a:graphicFrameLocks xmlns:a="http://schemas.openxmlformats.org/drawingml/2006/main" noChangeAspect="1"/>
             </wp:cNvGraphicFramePr>
@@ -1508,7 +1905,13 @@
                     <pic:cNvPicPr/>
                   </pic:nvPicPr>
                   <pic:blipFill>
-                    <a:blip r:embed="rId8"/>
+                    <a:blip r:embed="rId8">
+                      <a:extLst>
+                        <a:ext uri="{28A0092B-C50C-407E-A947-70E740481C1C}">
+                          <a14:useLocalDpi xmlns:a14="http://schemas.microsoft.com/office/drawing/2010/main" val="0"/>
+                        </a:ext>
+                      </a:extLst>
+                    </a:blip>
                     <a:stretch>
                       <a:fillRect/>
                     </a:stretch>
@@ -1516,7 +1919,7 @@
                   <pic:spPr>
                     <a:xfrm>
                       <a:off x="0" y="0"/>
-                      <a:ext cx="5400040" cy="4628515"/>
+                      <a:ext cx="4313294" cy="5761219"/>
                     </a:xfrm>
                     <a:prstGeom prst="rect">
                       <a:avLst/>
@@ -1525,7 +1928,13 @@
                 </pic:pic>
               </a:graphicData>
             </a:graphic>
-          </wp:inline>
+            <wp14:sizeRelH relativeFrom="page">
+              <wp14:pctWidth>0</wp14:pctWidth>
+            </wp14:sizeRelH>
+            <wp14:sizeRelV relativeFrom="page">
+              <wp14:pctHeight>0</wp14:pctHeight>
+            </wp14:sizeRelV>
+          </wp:anchor>
         </w:drawing>
       </w:r>
     </w:p>
@@ -1533,143 +1942,158 @@
       <w:pPr>
         <w:rPr>
           <w:rFonts w:ascii="Arial" w:hAnsi="Arial" w:cs="Arial"/>
-          <w:lang w:val="es-ES"/>
-        </w:rPr>
-      </w:pPr>
-    </w:p>
-    <w:p>
-      <w:pPr>
-        <w:rPr>
-          <w:rFonts w:ascii="Arial" w:hAnsi="Arial" w:cs="Arial"/>
-          <w:lang w:val="es-ES"/>
-        </w:rPr>
-      </w:pPr>
-      <w:r>
-        <w:rPr>
-          <w:rFonts w:ascii="Arial" w:hAnsi="Arial" w:cs="Arial"/>
-          <w:lang w:val="es-ES"/>
-        </w:rPr>
-        <w:t>Se diseñaron</w:t>
-      </w:r>
-      <w:r>
-        <w:rPr>
-          <w:rFonts w:ascii="Arial" w:hAnsi="Arial" w:cs="Arial"/>
-          <w:lang w:val="es-ES"/>
-        </w:rPr>
-        <w:t xml:space="preserve"> “las capas de vista” del cliente </w:t>
-      </w:r>
-      <w:r>
-        <w:rPr>
-          <w:rFonts w:ascii="Arial" w:hAnsi="Arial" w:cs="Arial"/>
-          <w:lang w:val="es-ES"/>
-        </w:rPr>
-        <w:t>a partir del BP,</w:t>
-      </w:r>
-      <w:r>
-        <w:rPr>
-          <w:rFonts w:ascii="Arial" w:hAnsi="Arial" w:cs="Arial"/>
-          <w:lang w:val="es-ES"/>
-        </w:rPr>
-        <w:t xml:space="preserve"> lo cual fue muy útil ya que se evitaron procesos redundantes en el diseño UI</w:t>
-      </w:r>
-      <w:r>
-        <w:rPr>
-          <w:rFonts w:ascii="Arial" w:hAnsi="Arial" w:cs="Arial"/>
-          <w:lang w:val="es-ES"/>
-        </w:rPr>
-        <w:t xml:space="preserve"> y UX. </w:t>
-      </w:r>
-    </w:p>
-    <w:p>
-      <w:pPr>
-        <w:rPr>
-          <w:rFonts w:ascii="Arial" w:hAnsi="Arial" w:cs="Arial"/>
-          <w:lang w:val="es-ES"/>
-        </w:rPr>
-      </w:pPr>
-      <w:r>
-        <w:rPr>
-          <w:rFonts w:ascii="Arial" w:hAnsi="Arial" w:cs="Arial"/>
-          <w:lang w:val="es-ES"/>
-        </w:rPr>
-        <w:t xml:space="preserve">Se utilizó </w:t>
-      </w:r>
-      <w:r>
-        <w:rPr>
-          <w:rFonts w:ascii="Arial" w:hAnsi="Arial" w:cs="Arial"/>
-          <w:lang w:val="es-ES"/>
-        </w:rPr>
-        <w:t>“</w:t>
-      </w:r>
-      <w:proofErr w:type="spellStart"/>
-      <w:r>
-        <w:rPr>
-          <w:rFonts w:ascii="Arial" w:hAnsi="Arial" w:cs="Arial"/>
-          <w:lang w:val="es-ES"/>
-        </w:rPr>
-        <w:t>Figma</w:t>
-      </w:r>
-      <w:proofErr w:type="spellEnd"/>
-      <w:r>
-        <w:rPr>
-          <w:rFonts w:ascii="Arial" w:hAnsi="Arial" w:cs="Arial"/>
-          <w:lang w:val="es-ES"/>
-        </w:rPr>
-        <w:t xml:space="preserve">” como herramienta de prototipado del sitio web. Donde se le asignó los colores, tipografía, imágenes y muchos recursos más para la implementación. </w:t>
-      </w:r>
-    </w:p>
-    <w:p>
-      <w:pPr>
-        <w:rPr>
-          <w:rFonts w:ascii="Arial" w:hAnsi="Arial" w:cs="Arial"/>
-          <w:b/>
-          <w:bCs/>
-          <w:lang w:val="es-ES"/>
-        </w:rPr>
-      </w:pPr>
-      <w:r>
-        <w:rPr>
-          <w:rFonts w:ascii="Arial" w:hAnsi="Arial" w:cs="Arial"/>
-          <w:b/>
-          <w:bCs/>
-          <w:lang w:val="es-ES"/>
-        </w:rPr>
-        <w:t>BACKEND</w:t>
-      </w:r>
-    </w:p>
-    <w:p>
-      <w:pPr>
-        <w:rPr>
-          <w:rFonts w:ascii="Arial" w:hAnsi="Arial" w:cs="Arial"/>
-          <w:b/>
-          <w:bCs/>
-          <w:lang w:val="es-ES"/>
-        </w:rPr>
-      </w:pPr>
-    </w:p>
-    <w:p>
-      <w:pPr>
-        <w:rPr>
-          <w:rFonts w:ascii="Arial" w:hAnsi="Arial" w:cs="Arial"/>
-          <w:b/>
-          <w:bCs/>
-          <w:lang w:val="es-ES"/>
-        </w:rPr>
-      </w:pPr>
-      <w:r>
-        <w:rPr>
-          <w:rFonts w:ascii="Arial" w:hAnsi="Arial" w:cs="Arial"/>
-          <w:b/>
-          <w:bCs/>
+          <w:b/>
+          <w:bCs/>
+          <w:lang w:val="es-ES"/>
+        </w:rPr>
+      </w:pPr>
+      <w:r>
+        <w:rPr>
+          <w:rFonts w:ascii="Arial" w:hAnsi="Arial" w:cs="Arial"/>
+          <w:b/>
+          <w:bCs/>
+          <w:lang w:val="es-ES"/>
+        </w:rPr>
+        <w:t xml:space="preserve">DESARROLLO DEL </w:t>
+      </w:r>
+      <w:r>
+        <w:rPr>
+          <w:rFonts w:ascii="Arial" w:hAnsi="Arial" w:cs="Arial"/>
+          <w:b/>
+          <w:bCs/>
+          <w:lang w:val="es-ES"/>
+        </w:rPr>
+        <w:t>SISTEMA DE MATRÍCULA</w:t>
+      </w:r>
+    </w:p>
+    <w:p>
+      <w:pPr>
+        <w:rPr>
+          <w:rFonts w:ascii="Arial" w:hAnsi="Arial" w:cs="Arial"/>
+          <w:lang w:val="es-ES"/>
+        </w:rPr>
+      </w:pPr>
+      <w:r>
+        <w:rPr>
+          <w:rFonts w:ascii="Arial" w:hAnsi="Arial" w:cs="Arial"/>
+          <w:lang w:val="es-ES"/>
+        </w:rPr>
+        <w:t xml:space="preserve">Para el desarrollo </w:t>
+      </w:r>
+      <w:r>
+        <w:rPr>
+          <w:rFonts w:ascii="Arial" w:hAnsi="Arial" w:cs="Arial"/>
+          <w:lang w:val="es-ES"/>
+        </w:rPr>
+        <w:t xml:space="preserve">del sistema de matrícula </w:t>
+      </w:r>
+      <w:r>
+        <w:rPr>
+          <w:rFonts w:ascii="Arial" w:hAnsi="Arial" w:cs="Arial"/>
+          <w:lang w:val="es-ES"/>
+        </w:rPr>
+        <w:t xml:space="preserve">de la institución, </w:t>
+      </w:r>
+      <w:r>
+        <w:rPr>
+          <w:rFonts w:ascii="Arial" w:hAnsi="Arial" w:cs="Arial"/>
+          <w:lang w:val="es-ES"/>
+        </w:rPr>
+        <w:t>se utilizó</w:t>
+      </w:r>
+      <w:r>
+        <w:rPr>
+          <w:rFonts w:ascii="Arial" w:hAnsi="Arial" w:cs="Arial"/>
+          <w:lang w:val="es-ES"/>
+        </w:rPr>
+        <w:t xml:space="preserve"> </w:t>
+      </w:r>
+      <w:r>
+        <w:rPr>
+          <w:rFonts w:ascii="Arial" w:hAnsi="Arial" w:cs="Arial"/>
+          <w:lang w:val="es-ES"/>
+        </w:rPr>
+        <w:t xml:space="preserve">“ARIS Express”, una herramienta de modelado para el análisis y gestión de procesos empresariales. </w:t>
+      </w:r>
+    </w:p>
+    <w:p>
+      <w:pPr>
+        <w:rPr>
+          <w:rFonts w:ascii="Arial" w:hAnsi="Arial" w:cs="Arial"/>
+          <w:i/>
+          <w:iCs/>
+          <w:lang w:val="es-ES"/>
+        </w:rPr>
+      </w:pPr>
+      <w:r>
+        <w:rPr>
+          <w:rFonts w:ascii="Arial" w:hAnsi="Arial" w:cs="Arial"/>
+          <w:lang w:val="es-ES"/>
+        </w:rPr>
+        <w:t xml:space="preserve">Aquí se diseñó el </w:t>
+      </w:r>
+      <w:r>
+        <w:rPr>
+          <w:rFonts w:ascii="Arial" w:hAnsi="Arial" w:cs="Arial"/>
+          <w:lang w:val="es-ES"/>
+        </w:rPr>
+        <w:t>BP (</w:t>
+      </w:r>
+      <w:r>
+        <w:rPr>
+          <w:rFonts w:ascii="Arial" w:hAnsi="Arial" w:cs="Arial"/>
+          <w:lang w:val="es-ES"/>
+        </w:rPr>
+        <w:t>Bussines Process</w:t>
+      </w:r>
+      <w:r>
+        <w:rPr>
+          <w:rFonts w:ascii="Arial" w:hAnsi="Arial" w:cs="Arial"/>
+          <w:lang w:val="es-ES"/>
+        </w:rPr>
+        <w:t>)</w:t>
+      </w:r>
+      <w:r>
+        <w:rPr>
+          <w:rFonts w:ascii="Arial" w:hAnsi="Arial" w:cs="Arial"/>
+          <w:lang w:val="es-ES"/>
+        </w:rPr>
+        <w:t xml:space="preserve"> para el proceso de matrícula del alumno</w:t>
+      </w:r>
+      <w:r>
+        <w:rPr>
+          <w:rFonts w:ascii="Arial" w:hAnsi="Arial" w:cs="Arial"/>
+          <w:lang w:val="es-ES"/>
+        </w:rPr>
+        <w:t>.</w:t>
+      </w:r>
+      <w:r>
+        <w:rPr>
+          <w:rFonts w:ascii="Arial" w:hAnsi="Arial" w:cs="Arial"/>
+          <w:lang w:val="es-ES"/>
+        </w:rPr>
+        <w:t xml:space="preserve"> </w:t>
+      </w:r>
+    </w:p>
+    <w:p>
+      <w:pPr>
+        <w:rPr>
+          <w:rFonts w:ascii="Arial" w:hAnsi="Arial" w:cs="Arial"/>
+          <w:lang w:val="es-ES"/>
+        </w:rPr>
+      </w:pPr>
+      <w:r>
+        <w:rPr>
+          <w:rFonts w:ascii="Arial" w:hAnsi="Arial" w:cs="Arial"/>
           <w:noProof/>
           <w:lang w:val="es-ES"/>
         </w:rPr>
         <w:lastRenderedPageBreak/>
         <w:drawing>
-          <wp:inline distT="0" distB="0" distL="0" distR="0" wp14:anchorId="5AA743C5" wp14:editId="7A01C7B9">
-            <wp:extent cx="5400040" cy="1943100"/>
-            <wp:effectExtent l="0" t="0" r="0" b="0"/>
-            <wp:docPr id="7" name="Imagen 7"/>
+          <wp:inline distT="0" distB="0" distL="0" distR="0" wp14:anchorId="02BEBF39" wp14:editId="326CB7EB">
+            <wp:extent cx="5400040" cy="4628515"/>
+            <wp:effectExtent l="0" t="0" r="0" b="635"/>
+            <wp:docPr id="1" name="Imagen 1"/>
             <wp:cNvGraphicFramePr>
               <a:graphicFrameLocks xmlns:a="http://schemas.openxmlformats.org/drawingml/2006/main" noChangeAspect="1"/>
             </wp:cNvGraphicFramePr>
@@ -1689,6 +2113,287 @@
                   <pic:spPr>
                     <a:xfrm>
                       <a:off x="0" y="0"/>
+                      <a:ext cx="5400040" cy="4628515"/>
+                    </a:xfrm>
+                    <a:prstGeom prst="rect">
+                      <a:avLst/>
+                    </a:prstGeom>
+                  </pic:spPr>
+                </pic:pic>
+              </a:graphicData>
+            </a:graphic>
+          </wp:inline>
+        </w:drawing>
+      </w:r>
+    </w:p>
+    <w:p>
+      <w:pPr>
+        <w:rPr>
+          <w:rFonts w:ascii="Arial" w:hAnsi="Arial" w:cs="Arial"/>
+          <w:lang w:val="es-ES"/>
+        </w:rPr>
+      </w:pPr>
+    </w:p>
+    <w:p>
+      <w:pPr>
+        <w:rPr>
+          <w:rFonts w:ascii="Arial" w:hAnsi="Arial" w:cs="Arial"/>
+          <w:lang w:val="es-ES"/>
+        </w:rPr>
+      </w:pPr>
+      <w:r>
+        <w:rPr>
+          <w:rFonts w:ascii="Arial" w:hAnsi="Arial" w:cs="Arial"/>
+          <w:lang w:val="es-ES"/>
+        </w:rPr>
+        <w:t>Se diseñaron</w:t>
+      </w:r>
+      <w:r>
+        <w:rPr>
+          <w:rFonts w:ascii="Arial" w:hAnsi="Arial" w:cs="Arial"/>
+          <w:lang w:val="es-ES"/>
+        </w:rPr>
+        <w:t xml:space="preserve"> “las capas de vista” del cliente </w:t>
+      </w:r>
+      <w:r>
+        <w:rPr>
+          <w:rFonts w:ascii="Arial" w:hAnsi="Arial" w:cs="Arial"/>
+          <w:lang w:val="es-ES"/>
+        </w:rPr>
+        <w:t>a partir del BP,</w:t>
+      </w:r>
+      <w:r>
+        <w:rPr>
+          <w:rFonts w:ascii="Arial" w:hAnsi="Arial" w:cs="Arial"/>
+          <w:lang w:val="es-ES"/>
+        </w:rPr>
+        <w:t xml:space="preserve"> lo cual fue muy útil ya que se evitaron procesos redundantes en el diseño UI</w:t>
+      </w:r>
+      <w:r>
+        <w:rPr>
+          <w:rFonts w:ascii="Arial" w:hAnsi="Arial" w:cs="Arial"/>
+          <w:lang w:val="es-ES"/>
+        </w:rPr>
+        <w:t xml:space="preserve"> y UX. </w:t>
+      </w:r>
+    </w:p>
+    <w:p>
+      <w:pPr>
+        <w:rPr>
+          <w:rFonts w:ascii="Arial" w:hAnsi="Arial" w:cs="Arial"/>
+          <w:lang w:val="es-ES"/>
+        </w:rPr>
+      </w:pPr>
+      <w:r>
+        <w:rPr>
+          <w:rFonts w:ascii="Arial" w:hAnsi="Arial" w:cs="Arial"/>
+          <w:lang w:val="es-ES"/>
+        </w:rPr>
+        <w:t xml:space="preserve">Se utilizó </w:t>
+      </w:r>
+      <w:r>
+        <w:rPr>
+          <w:rFonts w:ascii="Arial" w:hAnsi="Arial" w:cs="Arial"/>
+          <w:lang w:val="es-ES"/>
+        </w:rPr>
+        <w:t xml:space="preserve">“Figma” como herramienta de prototipado del sitio web. Donde se le asignó los colores, tipografía, imágenes y muchos recursos más para la implementación. </w:t>
+      </w:r>
+    </w:p>
+    <w:p>
+      <w:pPr>
+        <w:rPr>
+          <w:rFonts w:ascii="Arial" w:hAnsi="Arial" w:cs="Arial"/>
+          <w:lang w:val="es-ES"/>
+        </w:rPr>
+      </w:pPr>
+      <w:r>
+        <w:rPr>
+          <w:rFonts w:ascii="Arial" w:hAnsi="Arial" w:cs="Arial"/>
+          <w:noProof/>
+          <w:lang w:val="es-ES"/>
+        </w:rPr>
+        <w:lastRenderedPageBreak/>
+        <w:drawing>
+          <wp:inline distT="0" distB="0" distL="0" distR="0" wp14:anchorId="4A994434" wp14:editId="2B79B75E">
+            <wp:extent cx="5400040" cy="4063365"/>
+            <wp:effectExtent l="0" t="0" r="0" b="0"/>
+            <wp:docPr id="9" name="Imagen 9"/>
+            <wp:cNvGraphicFramePr>
+              <a:graphicFrameLocks xmlns:a="http://schemas.openxmlformats.org/drawingml/2006/main" noChangeAspect="1"/>
+            </wp:cNvGraphicFramePr>
+            <a:graphic xmlns:a="http://schemas.openxmlformats.org/drawingml/2006/main">
+              <a:graphicData uri="http://schemas.openxmlformats.org/drawingml/2006/picture">
+                <pic:pic xmlns:pic="http://schemas.openxmlformats.org/drawingml/2006/picture">
+                  <pic:nvPicPr>
+                    <pic:cNvPr id="1" name=""/>
+                    <pic:cNvPicPr/>
+                  </pic:nvPicPr>
+                  <pic:blipFill>
+                    <a:blip r:embed="rId10"/>
+                    <a:stretch>
+                      <a:fillRect/>
+                    </a:stretch>
+                  </pic:blipFill>
+                  <pic:spPr>
+                    <a:xfrm>
+                      <a:off x="0" y="0"/>
+                      <a:ext cx="5400040" cy="4063365"/>
+                    </a:xfrm>
+                    <a:prstGeom prst="rect">
+                      <a:avLst/>
+                    </a:prstGeom>
+                  </pic:spPr>
+                </pic:pic>
+              </a:graphicData>
+            </a:graphic>
+          </wp:inline>
+        </w:drawing>
+      </w:r>
+    </w:p>
+    <w:p>
+      <w:pPr>
+        <w:rPr>
+          <w:rFonts w:ascii="Arial" w:hAnsi="Arial" w:cs="Arial"/>
+          <w:b/>
+          <w:bCs/>
+          <w:lang w:val="es-ES"/>
+        </w:rPr>
+      </w:pPr>
+      <w:r>
+        <w:rPr>
+          <w:rFonts w:ascii="Arial" w:hAnsi="Arial" w:cs="Arial"/>
+          <w:b/>
+          <w:bCs/>
+          <w:lang w:val="es-ES"/>
+        </w:rPr>
+        <w:t>BACKEND</w:t>
+      </w:r>
+    </w:p>
+    <w:p>
+      <w:pPr>
+        <w:rPr>
+          <w:rFonts w:ascii="Arial" w:hAnsi="Arial" w:cs="Arial"/>
+          <w:b/>
+          <w:bCs/>
+          <w:lang w:val="es-ES"/>
+        </w:rPr>
+      </w:pPr>
+      <w:r>
+        <w:rPr>
+          <w:rFonts w:ascii="Arial" w:hAnsi="Arial" w:cs="Arial"/>
+          <w:b/>
+          <w:bCs/>
+          <w:lang w:val="es-ES"/>
+        </w:rPr>
+        <w:t>Tipo de arquitectura – API Rest</w:t>
+      </w:r>
+      <w:r>
+        <w:rPr>
+          <w:rFonts w:ascii="Arial" w:hAnsi="Arial" w:cs="Arial"/>
+          <w:b/>
+          <w:bCs/>
+          <w:lang w:val="es-ES"/>
+        </w:rPr>
+        <w:t>:</w:t>
+      </w:r>
+    </w:p>
+    <w:p>
+      <w:pPr>
+        <w:rPr>
+          <w:rFonts w:ascii="Arial" w:hAnsi="Arial" w:cs="Arial"/>
+          <w:b/>
+          <w:bCs/>
+          <w:lang w:val="es-ES"/>
+        </w:rPr>
+      </w:pPr>
+      <w:r>
+        <w:rPr>
+          <w:rFonts w:ascii="Arial" w:hAnsi="Arial" w:cs="Arial"/>
+          <w:b/>
+          <w:bCs/>
+          <w:lang w:val="es-ES"/>
+        </w:rPr>
+        <w:t>(Definición………….</w:t>
+      </w:r>
+      <w:r>
+        <w:rPr>
+          <w:rFonts w:ascii="Arial" w:hAnsi="Arial" w:cs="Arial"/>
+          <w:b/>
+          <w:bCs/>
+          <w:lang w:val="es-ES"/>
+        </w:rPr>
+        <w:t xml:space="preserve"> </w:t>
+      </w:r>
+      <w:r>
+        <w:rPr>
+          <w:rFonts w:ascii="Arial" w:hAnsi="Arial" w:cs="Arial"/>
+          <w:b/>
+          <w:bCs/>
+          <w:lang w:val="es-ES"/>
+        </w:rPr>
+        <w:t>)</w:t>
+      </w:r>
+    </w:p>
+    <w:p>
+      <w:pPr>
+        <w:rPr>
+          <w:rFonts w:ascii="Arial" w:hAnsi="Arial" w:cs="Arial"/>
+          <w:b/>
+          <w:bCs/>
+          <w:lang w:val="es-ES"/>
+        </w:rPr>
+      </w:pPr>
+      <w:r>
+        <w:rPr>
+          <w:rFonts w:ascii="Arial" w:hAnsi="Arial" w:cs="Arial"/>
+          <w:b/>
+          <w:bCs/>
+          <w:lang w:val="es-ES"/>
+        </w:rPr>
+        <w:t>Modelo - Controlador</w:t>
+      </w:r>
+    </w:p>
+    <w:p>
+      <w:pPr>
+        <w:rPr>
+          <w:rFonts w:ascii="Arial" w:hAnsi="Arial" w:cs="Arial"/>
+          <w:b/>
+          <w:bCs/>
+          <w:lang w:val="es-ES"/>
+        </w:rPr>
+      </w:pPr>
+      <w:r>
+        <w:rPr>
+          <w:rFonts w:ascii="Arial" w:hAnsi="Arial" w:cs="Arial"/>
+          <w:b/>
+          <w:bCs/>
+          <w:noProof/>
+          <w:lang w:val="es-ES"/>
+        </w:rPr>
+        <w:drawing>
+          <wp:inline distT="0" distB="0" distL="0" distR="0" wp14:anchorId="5AA743C5" wp14:editId="7A01C7B9">
+            <wp:extent cx="5400040" cy="1943100"/>
+            <wp:effectExtent l="0" t="0" r="0" b="0"/>
+            <wp:docPr id="7" name="Imagen 7"/>
+            <wp:cNvGraphicFramePr>
+              <a:graphicFrameLocks xmlns:a="http://schemas.openxmlformats.org/drawingml/2006/main" noChangeAspect="1"/>
+            </wp:cNvGraphicFramePr>
+            <a:graphic xmlns:a="http://schemas.openxmlformats.org/drawingml/2006/main">
+              <a:graphicData uri="http://schemas.openxmlformats.org/drawingml/2006/picture">
+                <pic:pic xmlns:pic="http://schemas.openxmlformats.org/drawingml/2006/picture">
+                  <pic:nvPicPr>
+                    <pic:cNvPr id="1" name=""/>
+                    <pic:cNvPicPr/>
+                  </pic:nvPicPr>
+                  <pic:blipFill>
+                    <a:blip r:embed="rId11"/>
+                    <a:stretch>
+                      <a:fillRect/>
+                    </a:stretch>
+                  </pic:blipFill>
+                  <pic:spPr>
+                    <a:xfrm>
+                      <a:off x="0" y="0"/>
                       <a:ext cx="5400040" cy="1943100"/>
                     </a:xfrm>
                     <a:prstGeom prst="rect">
@@ -1711,6 +2416,39 @@
           <w:lang w:val="es-ES"/>
         </w:rPr>
       </w:pPr>
+      <w:r>
+        <w:rPr>
+          <w:rFonts w:ascii="Arial" w:hAnsi="Arial" w:cs="Arial"/>
+          <w:b/>
+          <w:bCs/>
+          <w:lang w:val="es-ES"/>
+        </w:rPr>
+        <w:t>API REST</w:t>
+      </w:r>
+    </w:p>
+    <w:p>
+      <w:pPr>
+        <w:pStyle w:val="Prrafodelista"/>
+        <w:numPr>
+          <w:ilvl w:val="0"/>
+          <w:numId w:val="11"/>
+        </w:numPr>
+        <w:rPr>
+          <w:rFonts w:ascii="Arial" w:hAnsi="Arial" w:cs="Arial"/>
+          <w:b/>
+          <w:bCs/>
+          <w:lang w:val="es-ES"/>
+        </w:rPr>
+      </w:pPr>
+      <w:r>
+        <w:rPr>
+          <w:rFonts w:ascii="Arial" w:hAnsi="Arial" w:cs="Arial"/>
+          <w:b/>
+          <w:bCs/>
+          <w:lang w:val="es-ES"/>
+        </w:rPr>
+        <w:t>Json web Token</w:t>
+      </w:r>
     </w:p>
     <w:p>
       <w:pPr>
@@ -1729,6 +2467,85 @@
           <w:lang w:val="es-ES"/>
         </w:rPr>
         <w:t>BASE DE DATOS</w:t>
+      </w:r>
+    </w:p>
+    <w:p>
+      <w:pPr>
+        <w:rPr>
+          <w:rFonts w:ascii="Arial" w:hAnsi="Arial" w:cs="Arial"/>
+          <w:b/>
+          <w:bCs/>
+          <w:lang w:val="es-ES"/>
+        </w:rPr>
+      </w:pPr>
+    </w:p>
+    <w:p>
+      <w:pPr>
+        <w:rPr>
+          <w:rFonts w:ascii="Arial" w:hAnsi="Arial" w:cs="Arial"/>
+          <w:b/>
+          <w:bCs/>
+          <w:lang w:val="es-ES"/>
+        </w:rPr>
+      </w:pPr>
+      <w:r>
+        <w:rPr>
+          <w:rFonts w:ascii="Arial" w:hAnsi="Arial" w:cs="Arial"/>
+          <w:b/>
+          <w:bCs/>
+          <w:lang w:val="es-ES"/>
+        </w:rPr>
+        <w:t>/*</w:t>
+      </w:r>
+    </w:p>
+    <w:p>
+      <w:pPr>
+        <w:rPr>
+          <w:rFonts w:ascii="Arial" w:hAnsi="Arial" w:cs="Arial"/>
+          <w:lang w:val="es-ES"/>
+        </w:rPr>
+      </w:pPr>
+      <w:r>
+        <w:rPr>
+          <w:rFonts w:ascii="Arial" w:hAnsi="Arial" w:cs="Arial"/>
+          <w:lang w:val="es-ES"/>
+        </w:rPr>
+        <w:t>Fases de modelado (lógico - fisico)</w:t>
+      </w:r>
+    </w:p>
+    <w:p>
+      <w:pPr>
+        <w:rPr>
+          <w:rFonts w:ascii="Arial" w:hAnsi="Arial" w:cs="Arial"/>
+          <w:lang w:val="es-ES"/>
+        </w:rPr>
+      </w:pPr>
+      <w:r>
+        <w:rPr>
+          <w:rFonts w:ascii="Arial" w:hAnsi="Arial" w:cs="Arial"/>
+          <w:lang w:val="es-ES"/>
+        </w:rPr>
+        <w:lastRenderedPageBreak/>
+        <w:t>Normalización</w:t>
+      </w:r>
+    </w:p>
+    <w:p>
+      <w:pPr>
+        <w:rPr>
+          <w:rFonts w:ascii="Arial" w:hAnsi="Arial" w:cs="Arial"/>
+          <w:b/>
+          <w:bCs/>
+          <w:lang w:val="es-ES"/>
+        </w:rPr>
+      </w:pPr>
+      <w:r>
+        <w:rPr>
+          <w:rFonts w:ascii="Arial" w:hAnsi="Arial" w:cs="Arial"/>
+          <w:b/>
+          <w:bCs/>
+          <w:lang w:val="es-ES"/>
+        </w:rPr>
+        <w:t>*/</w:t>
       </w:r>
     </w:p>
     <w:p>
@@ -1838,39 +2655,7 @@
           <w:rFonts w:ascii="Arial" w:hAnsi="Arial" w:cs="Arial"/>
           <w:lang w:val="es-ES"/>
         </w:rPr>
-        <w:t>Después de este proceso, la información fue llevada a la herramienta “</w:t>
-      </w:r>
-      <w:proofErr w:type="spellStart"/>
-      <w:r>
-        <w:rPr>
-          <w:rFonts w:ascii="Arial" w:hAnsi="Arial" w:cs="Arial"/>
-          <w:lang w:val="es-ES"/>
-        </w:rPr>
-        <w:t>ERwin</w:t>
-      </w:r>
-      <w:proofErr w:type="spellEnd"/>
-      <w:r>
-        <w:rPr>
-          <w:rFonts w:ascii="Arial" w:hAnsi="Arial" w:cs="Arial"/>
-          <w:lang w:val="es-ES"/>
-        </w:rPr>
-        <w:t xml:space="preserve"> Data </w:t>
-      </w:r>
-      <w:proofErr w:type="spellStart"/>
-      <w:r>
-        <w:rPr>
-          <w:rFonts w:ascii="Arial" w:hAnsi="Arial" w:cs="Arial"/>
-          <w:lang w:val="es-ES"/>
-        </w:rPr>
-        <w:t>Modeler</w:t>
-      </w:r>
-      <w:proofErr w:type="spellEnd"/>
-      <w:r>
-        <w:rPr>
-          <w:rFonts w:ascii="Arial" w:hAnsi="Arial" w:cs="Arial"/>
-          <w:lang w:val="es-ES"/>
-        </w:rPr>
-        <w:t xml:space="preserve">”, aquí se diseñó el modelo conceptual, modelo lógico y modelo físico. </w:t>
+        <w:t xml:space="preserve">Después de este proceso, la información fue llevada a la herramienta “ERwin Data Modeler”, aquí se diseñó el modelo conceptual, modelo lógico y modelo físico. </w:t>
       </w:r>
     </w:p>
     <w:p>
@@ -1927,125 +2712,24 @@
           <w:rFonts w:ascii="Arial" w:hAnsi="Arial" w:cs="Arial"/>
           <w:lang w:val="es-ES"/>
         </w:rPr>
-        <w:t>IDENTIFICACIÓN DE ENTIDADES</w:t>
-      </w:r>
-    </w:p>
-    <w:p>
-      <w:pPr>
-        <w:pStyle w:val="Prrafodelista"/>
-        <w:ind w:left="1440"/>
-        <w:rPr>
-          <w:rFonts w:ascii="Arial" w:hAnsi="Arial" w:cs="Arial"/>
-          <w:lang w:val="es-ES"/>
-        </w:rPr>
-      </w:pPr>
-    </w:p>
-    <w:p>
-      <w:pPr>
-        <w:pStyle w:val="Prrafodelista"/>
-        <w:ind w:left="1440"/>
-        <w:rPr>
-          <w:rFonts w:ascii="Arial" w:hAnsi="Arial" w:cs="Arial"/>
-          <w:lang w:val="es-ES"/>
-        </w:rPr>
-      </w:pPr>
-      <w:r>
-        <w:rPr>
-          <w:rFonts w:ascii="Arial" w:hAnsi="Arial" w:cs="Arial"/>
-          <w:lang w:val="es-ES"/>
-        </w:rPr>
-        <w:t xml:space="preserve">Estudiante, Apoderado, Pago, Cuenta, Matrícula, Tipo de colegio, </w:t>
-      </w:r>
-      <w:r>
-        <w:rPr>
-          <w:rFonts w:ascii="Arial" w:hAnsi="Arial" w:cs="Arial"/>
-          <w:lang w:val="es-ES"/>
-        </w:rPr>
-        <w:t xml:space="preserve">Salón, Registro de nuevo estudiante, Sección, Grado, Curso, Vacantes, Banco, Profesor, Turno. </w:t>
-      </w:r>
-    </w:p>
-    <w:p>
-      <w:pPr>
-        <w:pStyle w:val="Prrafodelista"/>
-        <w:ind w:left="1440"/>
-        <w:rPr>
-          <w:rFonts w:ascii="Arial" w:hAnsi="Arial" w:cs="Arial"/>
-          <w:lang w:val="es-ES"/>
-        </w:rPr>
-      </w:pPr>
-    </w:p>
-    <w:p>
-      <w:pPr>
-        <w:pStyle w:val="Prrafodelista"/>
-        <w:numPr>
-          <w:ilvl w:val="1"/>
-          <w:numId w:val="5"/>
-        </w:numPr>
-        <w:rPr>
-          <w:rFonts w:ascii="Arial" w:hAnsi="Arial" w:cs="Arial"/>
-          <w:lang w:val="es-ES"/>
-        </w:rPr>
-      </w:pPr>
-      <w:r>
-        <w:rPr>
-          <w:rFonts w:ascii="Arial" w:hAnsi="Arial" w:cs="Arial"/>
-          <w:lang w:val="es-ES"/>
-        </w:rPr>
-        <w:t>IDENTIFICACIÓN DE ATRIBUTOS</w:t>
-      </w:r>
-    </w:p>
-    <w:p>
-      <w:pPr>
-        <w:pStyle w:val="Prrafodelista"/>
-        <w:ind w:left="1440"/>
-        <w:rPr>
-          <w:rFonts w:ascii="Arial" w:hAnsi="Arial" w:cs="Arial"/>
-          <w:lang w:val="es-ES"/>
-        </w:rPr>
-      </w:pPr>
-      <w:r>
-        <w:rPr>
-          <w:rFonts w:ascii="Arial" w:hAnsi="Arial" w:cs="Arial"/>
-          <w:lang w:val="es-ES"/>
-        </w:rPr>
-        <w:t xml:space="preserve">Los atributos </w:t>
-      </w:r>
-      <w:r>
-        <w:rPr>
-          <w:rFonts w:ascii="Arial" w:hAnsi="Arial" w:cs="Arial"/>
-          <w:lang w:val="es-ES"/>
-        </w:rPr>
-        <w:t>que se le asignaron a cada entidad fueron normalizados.</w:t>
-      </w:r>
-    </w:p>
-    <w:p>
-      <w:pPr>
-        <w:pStyle w:val="Prrafodelista"/>
-        <w:ind w:left="1440"/>
-        <w:rPr>
-          <w:rFonts w:ascii="Arial" w:hAnsi="Arial" w:cs="Arial"/>
-          <w:lang w:val="es-ES"/>
-        </w:rPr>
-      </w:pPr>
-    </w:p>
-    <w:p>
-      <w:pPr>
-        <w:pStyle w:val="Prrafodelista"/>
-        <w:numPr>
-          <w:ilvl w:val="1"/>
-          <w:numId w:val="5"/>
-        </w:numPr>
-        <w:rPr>
-          <w:rFonts w:ascii="Arial" w:hAnsi="Arial" w:cs="Arial"/>
-          <w:lang w:val="es-ES"/>
-        </w:rPr>
-      </w:pPr>
-      <w:r>
-        <w:rPr>
-          <w:rFonts w:ascii="Arial" w:hAnsi="Arial" w:cs="Arial"/>
-          <w:lang w:val="es-ES"/>
-        </w:rPr>
-        <w:t>RESTRICCIONES</w:t>
+        <w:t>CONSIGNAS (</w:t>
+      </w:r>
+      <w:r>
+        <w:rPr>
+          <w:rFonts w:ascii="Arial" w:hAnsi="Arial" w:cs="Arial"/>
+          <w:b/>
+          <w:bCs/>
+          <w:color w:val="FF0000"/>
+          <w:lang w:val="es-ES"/>
+        </w:rPr>
+        <w:t>Por modificar…</w:t>
+      </w:r>
+      <w:r>
+        <w:rPr>
+          <w:rFonts w:ascii="Arial" w:hAnsi="Arial" w:cs="Arial"/>
+          <w:lang w:val="es-ES"/>
+        </w:rPr>
+        <w:t>)</w:t>
       </w:r>
     </w:p>
     <w:p>
@@ -2209,7 +2893,6 @@
           <w:rFonts w:ascii="Arial" w:hAnsi="Arial" w:cs="Arial"/>
           <w:lang w:val="es-ES"/>
         </w:rPr>
-        <w:lastRenderedPageBreak/>
         <w:t>Un profesor puede enseñar muchas asignaturas, y a la vez una asignatura puede ser enseñada por muchos profesores dependiendo de la sección</w:t>
       </w:r>
       <w:r>
@@ -2223,7 +2906,77 @@
     <w:p>
       <w:pPr>
         <w:pStyle w:val="Prrafodelista"/>
-        <w:ind w:left="1843"/>
+        <w:rPr>
+          <w:rFonts w:ascii="Arial" w:hAnsi="Arial" w:cs="Arial"/>
+          <w:lang w:val="es-ES"/>
+        </w:rPr>
+      </w:pPr>
+    </w:p>
+    <w:p>
+      <w:pPr>
+        <w:pStyle w:val="Prrafodelista"/>
+        <w:numPr>
+          <w:ilvl w:val="1"/>
+          <w:numId w:val="5"/>
+        </w:numPr>
+        <w:rPr>
+          <w:rFonts w:ascii="Arial" w:hAnsi="Arial" w:cs="Arial"/>
+          <w:lang w:val="es-ES"/>
+        </w:rPr>
+      </w:pPr>
+      <w:r>
+        <w:rPr>
+          <w:rFonts w:ascii="Arial" w:hAnsi="Arial" w:cs="Arial"/>
+          <w:lang w:val="es-ES"/>
+        </w:rPr>
+        <w:t>IDENTIFICACIÓN DE ENTIDADES</w:t>
+      </w:r>
+    </w:p>
+    <w:p>
+      <w:pPr>
+        <w:pStyle w:val="Prrafodelista"/>
+        <w:numPr>
+          <w:ilvl w:val="1"/>
+          <w:numId w:val="5"/>
+        </w:numPr>
+        <w:rPr>
+          <w:rFonts w:ascii="Arial" w:hAnsi="Arial" w:cs="Arial"/>
+          <w:lang w:val="es-ES"/>
+        </w:rPr>
+      </w:pPr>
+      <w:r>
+        <w:rPr>
+          <w:rFonts w:ascii="Arial" w:hAnsi="Arial" w:cs="Arial"/>
+          <w:lang w:val="es-ES"/>
+        </w:rPr>
+        <w:t>IDENTIFICACIÓN DE ATRIBUTOS</w:t>
+      </w:r>
+    </w:p>
+    <w:p>
+      <w:pPr>
+        <w:pStyle w:val="Prrafodelista"/>
+        <w:numPr>
+          <w:ilvl w:val="1"/>
+          <w:numId w:val="5"/>
+        </w:numPr>
+        <w:jc w:val="both"/>
+        <w:rPr>
+          <w:rFonts w:ascii="Arial" w:hAnsi="Arial" w:cs="Arial"/>
+          <w:lang w:val="es-ES"/>
+        </w:rPr>
+      </w:pPr>
+      <w:r>
+        <w:rPr>
+          <w:rFonts w:ascii="Arial" w:hAnsi="Arial" w:cs="Arial"/>
+          <w:lang w:val="es-ES"/>
+        </w:rPr>
+        <w:t>NORMALIZACIÓN</w:t>
+      </w:r>
+    </w:p>
+    <w:p>
+      <w:pPr>
+        <w:pStyle w:val="Prrafodelista"/>
+        <w:ind w:left="1440"/>
         <w:jc w:val="both"/>
         <w:rPr>
           <w:rFonts w:ascii="Arial" w:hAnsi="Arial" w:cs="Arial"/>
@@ -2254,6 +3007,15 @@
     <w:p>
       <w:pPr>
         <w:pStyle w:val="Prrafodelista"/>
+        <w:rPr>
+          <w:rFonts w:ascii="Arial" w:hAnsi="Arial" w:cs="Arial"/>
+          <w:lang w:val="es-ES"/>
+        </w:rPr>
+      </w:pPr>
+    </w:p>
+    <w:p>
+      <w:pPr>
+        <w:pStyle w:val="Prrafodelista"/>
         <w:numPr>
           <w:ilvl w:val="1"/>
           <w:numId w:val="5"/>
@@ -2345,6 +3107,7 @@
           <w:rFonts w:ascii="Arial" w:hAnsi="Arial" w:cs="Arial"/>
           <w:noProof/>
         </w:rPr>
+        <w:lastRenderedPageBreak/>
         <w:drawing>
           <wp:inline distT="0" distB="0" distL="0" distR="0" wp14:anchorId="4FAFAA3C" wp14:editId="2E37D576">
             <wp:extent cx="5400040" cy="2667000"/>
@@ -2375,7 +3138,7 @@
                     </pic:cNvPicPr>
                   </pic:nvPicPr>
                   <pic:blipFill>
-                    <a:blip r:embed="rId10"/>
+                    <a:blip r:embed="rId12"/>
                     <a:stretch>
                       <a:fillRect/>
                     </a:stretch>
@@ -2517,7 +3280,7 @@
                     </pic:cNvPicPr>
                   </pic:nvPicPr>
                   <pic:blipFill>
-                    <a:blip r:embed="rId11"/>
+                    <a:blip r:embed="rId13"/>
                     <a:stretch>
                       <a:fillRect/>
                     </a:stretch>
@@ -2624,7 +3387,6 @@
           <w:rFonts w:ascii="Arial" w:hAnsi="Arial" w:cs="Arial"/>
           <w:noProof/>
         </w:rPr>
-        <w:lastRenderedPageBreak/>
         <w:drawing>
           <wp:inline distT="0" distB="0" distL="0" distR="0" wp14:anchorId="180E6141" wp14:editId="19449BBB">
             <wp:extent cx="5400040" cy="2016760"/>
@@ -2655,7 +3417,7 @@
                     </pic:cNvPicPr>
                   </pic:nvPicPr>
                   <pic:blipFill>
-                    <a:blip r:embed="rId12"/>
+                    <a:blip r:embed="rId14"/>
                     <a:stretch>
                       <a:fillRect/>
                     </a:stretch>
@@ -2759,13 +3521,18 @@
     </w:p>
     <w:p>
       <w:pPr>
-        <w:pStyle w:val="Prrafodelista"/>
-        <w:ind w:left="1440"/>
-        <w:rPr>
-          <w:rFonts w:ascii="Arial" w:hAnsi="Arial" w:cs="Arial"/>
-          <w:lang w:val="es-ES"/>
-        </w:rPr>
-      </w:pPr>
+        <w:rPr>
+          <w:rFonts w:ascii="Arial" w:hAnsi="Arial" w:cs="Arial"/>
+          <w:lang w:val="es-ES"/>
+        </w:rPr>
+      </w:pPr>
+      <w:r>
+        <w:rPr>
+          <w:rFonts w:ascii="Arial" w:hAnsi="Arial" w:cs="Arial"/>
+          <w:lang w:val="es-ES"/>
+        </w:rPr>
+        <w:t>REFERENCIAS</w:t>
+      </w:r>
     </w:p>
     <w:p>
       <w:pPr>
@@ -2781,23 +3548,8 @@
           <w:rFonts w:ascii="Arial" w:hAnsi="Arial" w:cs="Arial"/>
           <w:lang w:val="es-ES"/>
         </w:rPr>
-        <w:t xml:space="preserve">Enlace Proyecto </w:t>
-      </w:r>
-      <w:proofErr w:type="spellStart"/>
-      <w:r>
-        <w:rPr>
-          <w:rFonts w:ascii="Arial" w:hAnsi="Arial" w:cs="Arial"/>
-          <w:lang w:val="es-ES"/>
-        </w:rPr>
-        <w:t>Figma</w:t>
-      </w:r>
-      <w:proofErr w:type="spellEnd"/>
-      <w:r>
-        <w:rPr>
-          <w:rFonts w:ascii="Arial" w:hAnsi="Arial" w:cs="Arial"/>
-          <w:lang w:val="es-ES"/>
-        </w:rPr>
-        <w:t>:</w:t>
+        <w:lastRenderedPageBreak/>
+        <w:t>Proyecto Figma</w:t>
       </w:r>
     </w:p>
     <w:p>
@@ -2809,62 +3561,49 @@
           <w:lang w:val="es-ES"/>
         </w:rPr>
       </w:pPr>
-    </w:p>
-    <w:p>
-      <w:pPr>
-        <w:pStyle w:val="Prrafodelista"/>
-        <w:ind w:left="0"/>
-      </w:pPr>
-      <w:hyperlink r:id="rId13" w:history="1">
+      <w:hyperlink r:id="rId15" w:history="1">
         <w:r>
           <w:rPr>
             <w:rStyle w:val="Hipervnculo"/>
           </w:rPr>
-          <w:t>Sistema de Matrículas IE "</w:t>
+          <w:t>Sistema de Matrículas IE "Victor Manuel Maurtua" - POO II - VC – Figma</w:t>
         </w:r>
-        <w:proofErr w:type="spellStart"/>
+      </w:hyperlink>
+    </w:p>
+    <w:p>
+      <w:pPr>
+        <w:pStyle w:val="Prrafodelista"/>
+        <w:ind w:left="0"/>
+        <w:rPr>
+          <w:rFonts w:ascii="Arial" w:hAnsi="Arial" w:cs="Arial"/>
+          <w:lang w:val="es-ES"/>
+        </w:rPr>
+      </w:pPr>
+      <w:r>
+        <w:rPr>
+          <w:rFonts w:ascii="Arial" w:hAnsi="Arial" w:cs="Arial"/>
+          <w:lang w:val="es-ES"/>
+        </w:rPr>
+        <w:t>Json Web Token (JWT)</w:t>
+      </w:r>
+    </w:p>
+    <w:p>
+      <w:pPr>
+        <w:pStyle w:val="Prrafodelista"/>
+        <w:ind w:left="0"/>
+        <w:rPr>
+          <w:rFonts w:ascii="Arial" w:hAnsi="Arial" w:cs="Arial"/>
+          <w:lang w:val="es-ES"/>
+        </w:rPr>
+      </w:pPr>
+      <w:hyperlink r:id="rId16" w:history="1">
         <w:r>
           <w:rPr>
             <w:rStyle w:val="Hipervnculo"/>
           </w:rPr>
-          <w:t>Victor</w:t>
+          <w:t>JSON Web Tokens - jwt.io</w:t>
         </w:r>
-        <w:proofErr w:type="spellEnd"/>
-        <w:r>
-          <w:rPr>
-            <w:rStyle w:val="Hipervnculo"/>
-          </w:rPr>
-          <w:t xml:space="preserve"> Manuel Maurtua" - POO II - VC – </w:t>
-        </w:r>
-        <w:proofErr w:type="spellStart"/>
-        <w:r>
-          <w:rPr>
-            <w:rStyle w:val="Hipervnculo"/>
-          </w:rPr>
-          <w:t>Figma</w:t>
-        </w:r>
-        <w:proofErr w:type="spellEnd"/>
       </w:hyperlink>
-    </w:p>
-    <w:p>
-      <w:pPr>
-        <w:pStyle w:val="Prrafodelista"/>
-        <w:ind w:left="0"/>
-        <w:rPr>
-          <w:rFonts w:ascii="Arial" w:hAnsi="Arial" w:cs="Arial"/>
-          <w:lang w:val="es-ES"/>
-        </w:rPr>
-      </w:pPr>
-    </w:p>
-    <w:p>
-      <w:pPr>
-        <w:pStyle w:val="Prrafodelista"/>
-        <w:ind w:left="0"/>
-        <w:rPr>
-          <w:rFonts w:ascii="Arial" w:hAnsi="Arial" w:cs="Arial"/>
-          <w:lang w:val="es-ES"/>
-        </w:rPr>
-      </w:pPr>
     </w:p>
     <w:sectPr>
       <w:pgSz w:w="11906" w:h="16838"/>
@@ -2968,6 +3707,119 @@
     </w:lvl>
   </w:abstractNum>
   <w:abstractNum w:abstractNumId="1" w15:restartNumberingAfterBreak="0">
+    <w:nsid w:val="12586688"/>
+    <w:multiLevelType w:val="hybridMultilevel"/>
+    <w:tmpl w:val="F62CBCD4"/>
+    <w:lvl w:ilvl="0" w:tplc="208E6B46">
+      <w:start w:val="1"/>
+      <w:numFmt w:val="bullet"/>
+      <w:lvlText w:val=""/>
+      <w:lvlJc w:val="left"/>
+      <w:pPr>
+        <w:ind w:left="1080" w:hanging="360"/>
+      </w:pPr>
+      <w:rPr>
+        <w:rFonts w:ascii="Symbol" w:eastAsiaTheme="minorHAnsi" w:hAnsi="Symbol" w:cs="Arial" w:hint="default"/>
+      </w:rPr>
+    </w:lvl>
+    <w:lvl w:ilvl="1" w:tplc="280A0003" w:tentative="1">
+      <w:start w:val="1"/>
+      <w:numFmt w:val="bullet"/>
+      <w:lvlText w:val="o"/>
+      <w:lvlJc w:val="left"/>
+      <w:pPr>
+        <w:ind w:left="1800" w:hanging="360"/>
+      </w:pPr>
+      <w:rPr>
+        <w:rFonts w:ascii="Courier New" w:hAnsi="Courier New" w:cs="Courier New" w:hint="default"/>
+      </w:rPr>
+    </w:lvl>
+    <w:lvl w:ilvl="2" w:tplc="280A0005" w:tentative="1">
+      <w:start w:val="1"/>
+      <w:numFmt w:val="bullet"/>
+      <w:lvlText w:val=""/>
+      <w:lvlJc w:val="left"/>
+      <w:pPr>
+        <w:ind w:left="2520" w:hanging="360"/>
+      </w:pPr>
+      <w:rPr>
+        <w:rFonts w:ascii="Wingdings" w:hAnsi="Wingdings" w:hint="default"/>
+      </w:rPr>
+    </w:lvl>
+    <w:lvl w:ilvl="3" w:tplc="280A0001" w:tentative="1">
+      <w:start w:val="1"/>
+      <w:numFmt w:val="bullet"/>
+      <w:lvlText w:val=""/>
+      <w:lvlJc w:val="left"/>
+      <w:pPr>
+        <w:ind w:left="3240" w:hanging="360"/>
+      </w:pPr>
+      <w:rPr>
+        <w:rFonts w:ascii="Symbol" w:hAnsi="Symbol" w:hint="default"/>
+      </w:rPr>
+    </w:lvl>
+    <w:lvl w:ilvl="4" w:tplc="280A0003" w:tentative="1">
+      <w:start w:val="1"/>
+      <w:numFmt w:val="bullet"/>
+      <w:lvlText w:val="o"/>
+      <w:lvlJc w:val="left"/>
+      <w:pPr>
+        <w:ind w:left="3960" w:hanging="360"/>
+      </w:pPr>
+      <w:rPr>
+        <w:rFonts w:ascii="Courier New" w:hAnsi="Courier New" w:cs="Courier New" w:hint="default"/>
+      </w:rPr>
+    </w:lvl>
+    <w:lvl w:ilvl="5" w:tplc="280A0005" w:tentative="1">
+      <w:start w:val="1"/>
+      <w:numFmt w:val="bullet"/>
+      <w:lvlText w:val=""/>
+      <w:lvlJc w:val="left"/>
+      <w:pPr>
+        <w:ind w:left="4680" w:hanging="360"/>
+      </w:pPr>
+      <w:rPr>
+        <w:rFonts w:ascii="Wingdings" w:hAnsi="Wingdings" w:hint="default"/>
+      </w:rPr>
+    </w:lvl>
+    <w:lvl w:ilvl="6" w:tplc="280A0001" w:tentative="1">
+      <w:start w:val="1"/>
+      <w:numFmt w:val="bullet"/>
+      <w:lvlText w:val=""/>
+      <w:lvlJc w:val="left"/>
+      <w:pPr>
+        <w:ind w:left="5400" w:hanging="360"/>
+      </w:pPr>
+      <w:rPr>
+        <w:rFonts w:ascii="Symbol" w:hAnsi="Symbol" w:hint="default"/>
+      </w:rPr>
+    </w:lvl>
+    <w:lvl w:ilvl="7" w:tplc="280A0003" w:tentative="1">
+      <w:start w:val="1"/>
+      <w:numFmt w:val="bullet"/>
+      <w:lvlText w:val="o"/>
+      <w:lvlJc w:val="left"/>
+      <w:pPr>
+        <w:ind w:left="6120" w:hanging="360"/>
+      </w:pPr>
+      <w:rPr>
+        <w:rFonts w:ascii="Courier New" w:hAnsi="Courier New" w:cs="Courier New" w:hint="default"/>
+      </w:rPr>
+    </w:lvl>
+    <w:lvl w:ilvl="8" w:tplc="280A0005" w:tentative="1">
+      <w:start w:val="1"/>
+      <w:numFmt w:val="bullet"/>
+      <w:lvlText w:val=""/>
+      <w:lvlJc w:val="left"/>
+      <w:pPr>
+        <w:ind w:left="6840" w:hanging="360"/>
+      </w:pPr>
+      <w:rPr>
+        <w:rFonts w:ascii="Wingdings" w:hAnsi="Wingdings" w:hint="default"/>
+      </w:rPr>
+    </w:lvl>
+  </w:abstractNum>
+  <w:abstractNum w:abstractNumId="2" w15:restartNumberingAfterBreak="0">
     <w:nsid w:val="1650272D"/>
     <w:multiLevelType w:val="hybridMultilevel"/>
     <w:tmpl w:val="ADF63ABC"/>
@@ -3056,7 +3908,7 @@
       </w:pPr>
     </w:lvl>
   </w:abstractNum>
-  <w:abstractNum w:abstractNumId="2" w15:restartNumberingAfterBreak="0">
+  <w:abstractNum w:abstractNumId="3" w15:restartNumberingAfterBreak="0">
     <w:nsid w:val="18287B8D"/>
     <w:multiLevelType w:val="multilevel"/>
     <w:tmpl w:val="C7220B6E"/>
@@ -3177,7 +4029,7 @@
       </w:rPr>
     </w:lvl>
   </w:abstractNum>
-  <w:abstractNum w:abstractNumId="3" w15:restartNumberingAfterBreak="0">
+  <w:abstractNum w:abstractNumId="4" w15:restartNumberingAfterBreak="0">
     <w:nsid w:val="189C47FF"/>
     <w:multiLevelType w:val="hybridMultilevel"/>
     <w:tmpl w:val="77BCDA5E"/>
@@ -3266,7 +4118,119 @@
       </w:pPr>
     </w:lvl>
   </w:abstractNum>
-  <w:abstractNum w:abstractNumId="4" w15:restartNumberingAfterBreak="0">
+  <w:abstractNum w:abstractNumId="5" w15:restartNumberingAfterBreak="0">
+    <w:nsid w:val="33E2171A"/>
+    <w:multiLevelType w:val="hybridMultilevel"/>
+    <w:tmpl w:val="9946A920"/>
+    <w:lvl w:ilvl="0" w:tplc="8B5CC232">
+      <w:numFmt w:val="bullet"/>
+      <w:lvlText w:val=""/>
+      <w:lvlJc w:val="left"/>
+      <w:pPr>
+        <w:ind w:left="720" w:hanging="360"/>
+      </w:pPr>
+      <w:rPr>
+        <w:rFonts w:ascii="Symbol" w:eastAsiaTheme="minorHAnsi" w:hAnsi="Symbol" w:cs="Arial" w:hint="default"/>
+      </w:rPr>
+    </w:lvl>
+    <w:lvl w:ilvl="1" w:tplc="280A0003" w:tentative="1">
+      <w:start w:val="1"/>
+      <w:numFmt w:val="bullet"/>
+      <w:lvlText w:val="o"/>
+      <w:lvlJc w:val="left"/>
+      <w:pPr>
+        <w:ind w:left="1440" w:hanging="360"/>
+      </w:pPr>
+      <w:rPr>
+        <w:rFonts w:ascii="Courier New" w:hAnsi="Courier New" w:cs="Courier New" w:hint="default"/>
+      </w:rPr>
+    </w:lvl>
+    <w:lvl w:ilvl="2" w:tplc="280A0005" w:tentative="1">
+      <w:start w:val="1"/>
+      <w:numFmt w:val="bullet"/>
+      <w:lvlText w:val=""/>
+      <w:lvlJc w:val="left"/>
+      <w:pPr>
+        <w:ind w:left="2160" w:hanging="360"/>
+      </w:pPr>
+      <w:rPr>
+        <w:rFonts w:ascii="Wingdings" w:hAnsi="Wingdings" w:hint="default"/>
+      </w:rPr>
+    </w:lvl>
+    <w:lvl w:ilvl="3" w:tplc="280A0001" w:tentative="1">
+      <w:start w:val="1"/>
+      <w:numFmt w:val="bullet"/>
+      <w:lvlText w:val=""/>
+      <w:lvlJc w:val="left"/>
+      <w:pPr>
+        <w:ind w:left="2880" w:hanging="360"/>
+      </w:pPr>
+      <w:rPr>
+        <w:rFonts w:ascii="Symbol" w:hAnsi="Symbol" w:hint="default"/>
+      </w:rPr>
+    </w:lvl>
+    <w:lvl w:ilvl="4" w:tplc="280A0003" w:tentative="1">
+      <w:start w:val="1"/>
+      <w:numFmt w:val="bullet"/>
+      <w:lvlText w:val="o"/>
+      <w:lvlJc w:val="left"/>
+      <w:pPr>
+        <w:ind w:left="3600" w:hanging="360"/>
+      </w:pPr>
+      <w:rPr>
+        <w:rFonts w:ascii="Courier New" w:hAnsi="Courier New" w:cs="Courier New" w:hint="default"/>
+      </w:rPr>
+    </w:lvl>
+    <w:lvl w:ilvl="5" w:tplc="280A0005" w:tentative="1">
+      <w:start w:val="1"/>
+      <w:numFmt w:val="bullet"/>
+      <w:lvlText w:val=""/>
+      <w:lvlJc w:val="left"/>
+      <w:pPr>
+        <w:ind w:left="4320" w:hanging="360"/>
+      </w:pPr>
+      <w:rPr>
+        <w:rFonts w:ascii="Wingdings" w:hAnsi="Wingdings" w:hint="default"/>
+      </w:rPr>
+    </w:lvl>
+    <w:lvl w:ilvl="6" w:tplc="280A0001" w:tentative="1">
+      <w:start w:val="1"/>
+      <w:numFmt w:val="bullet"/>
+      <w:lvlText w:val=""/>
+      <w:lvlJc w:val="left"/>
+      <w:pPr>
+        <w:ind w:left="5040" w:hanging="360"/>
+      </w:pPr>
+      <w:rPr>
+        <w:rFonts w:ascii="Symbol" w:hAnsi="Symbol" w:hint="default"/>
+      </w:rPr>
+    </w:lvl>
+    <w:lvl w:ilvl="7" w:tplc="280A0003" w:tentative="1">
+      <w:start w:val="1"/>
+      <w:numFmt w:val="bullet"/>
+      <w:lvlText w:val="o"/>
+      <w:lvlJc w:val="left"/>
+      <w:pPr>
+        <w:ind w:left="5760" w:hanging="360"/>
+      </w:pPr>
+      <w:rPr>
+        <w:rFonts w:ascii="Courier New" w:hAnsi="Courier New" w:cs="Courier New" w:hint="default"/>
+      </w:rPr>
+    </w:lvl>
+    <w:lvl w:ilvl="8" w:tplc="280A0005" w:tentative="1">
+      <w:start w:val="1"/>
+      <w:numFmt w:val="bullet"/>
+      <w:lvlText w:val=""/>
+      <w:lvlJc w:val="left"/>
+      <w:pPr>
+        <w:ind w:left="6480" w:hanging="360"/>
+      </w:pPr>
+      <w:rPr>
+        <w:rFonts w:ascii="Wingdings" w:hAnsi="Wingdings" w:hint="default"/>
+      </w:rPr>
+    </w:lvl>
+  </w:abstractNum>
+  <w:abstractNum w:abstractNumId="6" w15:restartNumberingAfterBreak="0">
     <w:nsid w:val="3D3A10F5"/>
     <w:multiLevelType w:val="hybridMultilevel"/>
     <w:tmpl w:val="6FEC2D28"/>
@@ -3378,7 +4342,7 @@
       </w:rPr>
     </w:lvl>
   </w:abstractNum>
-  <w:abstractNum w:abstractNumId="5" w15:restartNumberingAfterBreak="0">
+  <w:abstractNum w:abstractNumId="7" w15:restartNumberingAfterBreak="0">
     <w:nsid w:val="3E267668"/>
     <w:multiLevelType w:val="hybridMultilevel"/>
     <w:tmpl w:val="4F980C26"/>
@@ -3467,7 +4431,7 @@
       </w:pPr>
     </w:lvl>
   </w:abstractNum>
-  <w:abstractNum w:abstractNumId="6" w15:restartNumberingAfterBreak="0">
+  <w:abstractNum w:abstractNumId="8" w15:restartNumberingAfterBreak="0">
     <w:nsid w:val="512F4D93"/>
     <w:multiLevelType w:val="hybridMultilevel"/>
     <w:tmpl w:val="61100AA6"/>
@@ -3556,7 +4520,120 @@
       </w:pPr>
     </w:lvl>
   </w:abstractNum>
-  <w:abstractNum w:abstractNumId="7" w15:restartNumberingAfterBreak="0">
+  <w:abstractNum w:abstractNumId="9" w15:restartNumberingAfterBreak="0">
+    <w:nsid w:val="549942FA"/>
+    <w:multiLevelType w:val="hybridMultilevel"/>
+    <w:tmpl w:val="376A5288"/>
+    <w:lvl w:ilvl="0" w:tplc="5BDC970C">
+      <w:start w:val="1"/>
+      <w:numFmt w:val="bullet"/>
+      <w:lvlText w:val=""/>
+      <w:lvlJc w:val="left"/>
+      <w:pPr>
+        <w:ind w:left="720" w:hanging="360"/>
+      </w:pPr>
+      <w:rPr>
+        <w:rFonts w:ascii="Symbol" w:eastAsiaTheme="minorHAnsi" w:hAnsi="Symbol" w:cs="Arial" w:hint="default"/>
+      </w:rPr>
+    </w:lvl>
+    <w:lvl w:ilvl="1" w:tplc="280A0003" w:tentative="1">
+      <w:start w:val="1"/>
+      <w:numFmt w:val="bullet"/>
+      <w:lvlText w:val="o"/>
+      <w:lvlJc w:val="left"/>
+      <w:pPr>
+        <w:ind w:left="1440" w:hanging="360"/>
+      </w:pPr>
+      <w:rPr>
+        <w:rFonts w:ascii="Courier New" w:hAnsi="Courier New" w:cs="Courier New" w:hint="default"/>
+      </w:rPr>
+    </w:lvl>
+    <w:lvl w:ilvl="2" w:tplc="280A0005" w:tentative="1">
+      <w:start w:val="1"/>
+      <w:numFmt w:val="bullet"/>
+      <w:lvlText w:val=""/>
+      <w:lvlJc w:val="left"/>
+      <w:pPr>
+        <w:ind w:left="2160" w:hanging="360"/>
+      </w:pPr>
+      <w:rPr>
+        <w:rFonts w:ascii="Wingdings" w:hAnsi="Wingdings" w:hint="default"/>
+      </w:rPr>
+    </w:lvl>
+    <w:lvl w:ilvl="3" w:tplc="280A0001" w:tentative="1">
+      <w:start w:val="1"/>
+      <w:numFmt w:val="bullet"/>
+      <w:lvlText w:val=""/>
+      <w:lvlJc w:val="left"/>
+      <w:pPr>
+        <w:ind w:left="2880" w:hanging="360"/>
+      </w:pPr>
+      <w:rPr>
+        <w:rFonts w:ascii="Symbol" w:hAnsi="Symbol" w:hint="default"/>
+      </w:rPr>
+    </w:lvl>
+    <w:lvl w:ilvl="4" w:tplc="280A0003" w:tentative="1">
+      <w:start w:val="1"/>
+      <w:numFmt w:val="bullet"/>
+      <w:lvlText w:val="o"/>
+      <w:lvlJc w:val="left"/>
+      <w:pPr>
+        <w:ind w:left="3600" w:hanging="360"/>
+      </w:pPr>
+      <w:rPr>
+        <w:rFonts w:ascii="Courier New" w:hAnsi="Courier New" w:cs="Courier New" w:hint="default"/>
+      </w:rPr>
+    </w:lvl>
+    <w:lvl w:ilvl="5" w:tplc="280A0005" w:tentative="1">
+      <w:start w:val="1"/>
+      <w:numFmt w:val="bullet"/>
+      <w:lvlText w:val=""/>
+      <w:lvlJc w:val="left"/>
+      <w:pPr>
+        <w:ind w:left="4320" w:hanging="360"/>
+      </w:pPr>
+      <w:rPr>
+        <w:rFonts w:ascii="Wingdings" w:hAnsi="Wingdings" w:hint="default"/>
+      </w:rPr>
+    </w:lvl>
+    <w:lvl w:ilvl="6" w:tplc="280A0001" w:tentative="1">
+      <w:start w:val="1"/>
+      <w:numFmt w:val="bullet"/>
+      <w:lvlText w:val=""/>
+      <w:lvlJc w:val="left"/>
+      <w:pPr>
+        <w:ind w:left="5040" w:hanging="360"/>
+      </w:pPr>
+      <w:rPr>
+        <w:rFonts w:ascii="Symbol" w:hAnsi="Symbol" w:hint="default"/>
+      </w:rPr>
+    </w:lvl>
+    <w:lvl w:ilvl="7" w:tplc="280A0003" w:tentative="1">
+      <w:start w:val="1"/>
+      <w:numFmt w:val="bullet"/>
+      <w:lvlText w:val="o"/>
+      <w:lvlJc w:val="left"/>
+      <w:pPr>
+        <w:ind w:left="5760" w:hanging="360"/>
+      </w:pPr>
+      <w:rPr>
+        <w:rFonts w:ascii="Courier New" w:hAnsi="Courier New" w:cs="Courier New" w:hint="default"/>
+      </w:rPr>
+    </w:lvl>
+    <w:lvl w:ilvl="8" w:tplc="280A0005" w:tentative="1">
+      <w:start w:val="1"/>
+      <w:numFmt w:val="bullet"/>
+      <w:lvlText w:val=""/>
+      <w:lvlJc w:val="left"/>
+      <w:pPr>
+        <w:ind w:left="6480" w:hanging="360"/>
+      </w:pPr>
+      <w:rPr>
+        <w:rFonts w:ascii="Wingdings" w:hAnsi="Wingdings" w:hint="default"/>
+      </w:rPr>
+    </w:lvl>
+  </w:abstractNum>
+  <w:abstractNum w:abstractNumId="10" w15:restartNumberingAfterBreak="0">
     <w:nsid w:val="6BDE681C"/>
     <w:multiLevelType w:val="hybridMultilevel"/>
     <w:tmpl w:val="7F428708"/>
@@ -3645,7 +4722,120 @@
       </w:pPr>
     </w:lvl>
   </w:abstractNum>
-  <w:abstractNum w:abstractNumId="8" w15:restartNumberingAfterBreak="0">
+  <w:abstractNum w:abstractNumId="11" w15:restartNumberingAfterBreak="0">
+    <w:nsid w:val="6DC61D33"/>
+    <w:multiLevelType w:val="hybridMultilevel"/>
+    <w:tmpl w:val="0282B0B2"/>
+    <w:lvl w:ilvl="0" w:tplc="7E920340">
+      <w:start w:val="1"/>
+      <w:numFmt w:val="bullet"/>
+      <w:lvlText w:val=""/>
+      <w:lvlJc w:val="left"/>
+      <w:pPr>
+        <w:ind w:left="720" w:hanging="360"/>
+      </w:pPr>
+      <w:rPr>
+        <w:rFonts w:ascii="Symbol" w:eastAsiaTheme="minorHAnsi" w:hAnsi="Symbol" w:cs="Arial" w:hint="default"/>
+      </w:rPr>
+    </w:lvl>
+    <w:lvl w:ilvl="1" w:tplc="280A0003" w:tentative="1">
+      <w:start w:val="1"/>
+      <w:numFmt w:val="bullet"/>
+      <w:lvlText w:val="o"/>
+      <w:lvlJc w:val="left"/>
+      <w:pPr>
+        <w:ind w:left="1440" w:hanging="360"/>
+      </w:pPr>
+      <w:rPr>
+        <w:rFonts w:ascii="Courier New" w:hAnsi="Courier New" w:cs="Courier New" w:hint="default"/>
+      </w:rPr>
+    </w:lvl>
+    <w:lvl w:ilvl="2" w:tplc="280A0005" w:tentative="1">
+      <w:start w:val="1"/>
+      <w:numFmt w:val="bullet"/>
+      <w:lvlText w:val=""/>
+      <w:lvlJc w:val="left"/>
+      <w:pPr>
+        <w:ind w:left="2160" w:hanging="360"/>
+      </w:pPr>
+      <w:rPr>
+        <w:rFonts w:ascii="Wingdings" w:hAnsi="Wingdings" w:hint="default"/>
+      </w:rPr>
+    </w:lvl>
+    <w:lvl w:ilvl="3" w:tplc="280A0001" w:tentative="1">
+      <w:start w:val="1"/>
+      <w:numFmt w:val="bullet"/>
+      <w:lvlText w:val=""/>
+      <w:lvlJc w:val="left"/>
+      <w:pPr>
+        <w:ind w:left="2880" w:hanging="360"/>
+      </w:pPr>
+      <w:rPr>
+        <w:rFonts w:ascii="Symbol" w:hAnsi="Symbol" w:hint="default"/>
+      </w:rPr>
+    </w:lvl>
+    <w:lvl w:ilvl="4" w:tplc="280A0003" w:tentative="1">
+      <w:start w:val="1"/>
+      <w:numFmt w:val="bullet"/>
+      <w:lvlText w:val="o"/>
+      <w:lvlJc w:val="left"/>
+      <w:pPr>
+        <w:ind w:left="3600" w:hanging="360"/>
+      </w:pPr>
+      <w:rPr>
+        <w:rFonts w:ascii="Courier New" w:hAnsi="Courier New" w:cs="Courier New" w:hint="default"/>
+      </w:rPr>
+    </w:lvl>
+    <w:lvl w:ilvl="5" w:tplc="280A0005" w:tentative="1">
+      <w:start w:val="1"/>
+      <w:numFmt w:val="bullet"/>
+      <w:lvlText w:val=""/>
+      <w:lvlJc w:val="left"/>
+      <w:pPr>
+        <w:ind w:left="4320" w:hanging="360"/>
+      </w:pPr>
+      <w:rPr>
+        <w:rFonts w:ascii="Wingdings" w:hAnsi="Wingdings" w:hint="default"/>
+      </w:rPr>
+    </w:lvl>
+    <w:lvl w:ilvl="6" w:tplc="280A0001" w:tentative="1">
+      <w:start w:val="1"/>
+      <w:numFmt w:val="bullet"/>
+      <w:lvlText w:val=""/>
+      <w:lvlJc w:val="left"/>
+      <w:pPr>
+        <w:ind w:left="5040" w:hanging="360"/>
+      </w:pPr>
+      <w:rPr>
+        <w:rFonts w:ascii="Symbol" w:hAnsi="Symbol" w:hint="default"/>
+      </w:rPr>
+    </w:lvl>
+    <w:lvl w:ilvl="7" w:tplc="280A0003" w:tentative="1">
+      <w:start w:val="1"/>
+      <w:numFmt w:val="bullet"/>
+      <w:lvlText w:val="o"/>
+      <w:lvlJc w:val="left"/>
+      <w:pPr>
+        <w:ind w:left="5760" w:hanging="360"/>
+      </w:pPr>
+      <w:rPr>
+        <w:rFonts w:ascii="Courier New" w:hAnsi="Courier New" w:cs="Courier New" w:hint="default"/>
+      </w:rPr>
+    </w:lvl>
+    <w:lvl w:ilvl="8" w:tplc="280A0005" w:tentative="1">
+      <w:start w:val="1"/>
+      <w:numFmt w:val="bullet"/>
+      <w:lvlText w:val=""/>
+      <w:lvlJc w:val="left"/>
+      <w:pPr>
+        <w:ind w:left="6480" w:hanging="360"/>
+      </w:pPr>
+      <w:rPr>
+        <w:rFonts w:ascii="Wingdings" w:hAnsi="Wingdings" w:hint="default"/>
+      </w:rPr>
+    </w:lvl>
+  </w:abstractNum>
+  <w:abstractNum w:abstractNumId="12" w15:restartNumberingAfterBreak="0">
     <w:nsid w:val="6F961C7B"/>
     <w:multiLevelType w:val="hybridMultilevel"/>
     <w:tmpl w:val="BE2E70E8"/>
@@ -3758,7 +4948,7 @@
       </w:rPr>
     </w:lvl>
   </w:abstractNum>
-  <w:abstractNum w:abstractNumId="9" w15:restartNumberingAfterBreak="0">
+  <w:abstractNum w:abstractNumId="13" w15:restartNumberingAfterBreak="0">
     <w:nsid w:val="755C14DB"/>
     <w:multiLevelType w:val="hybridMultilevel"/>
     <w:tmpl w:val="2252E7DC"/>
@@ -3848,34 +5038,46 @@
     </w:lvl>
   </w:abstractNum>
   <w:num w:numId="1">
-    <w:abstractNumId w:val="3"/>
+    <w:abstractNumId w:val="4"/>
   </w:num>
   <w:num w:numId="2">
-    <w:abstractNumId w:val="1"/>
+    <w:abstractNumId w:val="2"/>
   </w:num>
   <w:num w:numId="3">
-    <w:abstractNumId w:val="5"/>
+    <w:abstractNumId w:val="7"/>
   </w:num>
   <w:num w:numId="4">
-    <w:abstractNumId w:val="7"/>
+    <w:abstractNumId w:val="10"/>
   </w:num>
   <w:num w:numId="5">
-    <w:abstractNumId w:val="2"/>
+    <w:abstractNumId w:val="3"/>
   </w:num>
   <w:num w:numId="6">
     <w:abstractNumId w:val="0"/>
   </w:num>
   <w:num w:numId="7">
+    <w:abstractNumId w:val="13"/>
+  </w:num>
+  <w:num w:numId="8">
+    <w:abstractNumId w:val="12"/>
+  </w:num>
+  <w:num w:numId="9">
+    <w:abstractNumId w:val="6"/>
+  </w:num>
+  <w:num w:numId="10">
+    <w:abstractNumId w:val="8"/>
+  </w:num>
+  <w:num w:numId="11">
     <w:abstractNumId w:val="9"/>
   </w:num>
-  <w:num w:numId="8">
-    <w:abstractNumId w:val="8"/>
+  <w:num w:numId="12">
+    <w:abstractNumId w:val="11"/>
   </w:num>
-  <w:num w:numId="9">
-    <w:abstractNumId w:val="4"/>
+  <w:num w:numId="13">
+    <w:abstractNumId w:val="1"/>
   </w:num>
-  <w:num w:numId="10">
-    <w:abstractNumId w:val="6"/>
+  <w:num w:numId="14">
+    <w:abstractNumId w:val="5"/>
   </w:num>
 </w:numbering>
 </file>

</xml_diff>